<commit_message>
agregamos lectura y escritura de archivos CSV
</commit_message>
<xml_diff>
--- a/expoXtemas.docx
+++ b/expoXtemas.docx
@@ -4,7 +4,7 @@
   <w:body>
     <w:p>
       <w:pPr>
-        <w:pStyle w:val="141"/>
+        <w:pStyle w:val="852"/>
         <w:pBdr>
           <w:top w:val="none" w:color="000000" w:sz="4" w:space="0"/>
           <w:left w:val="none" w:color="000000" w:sz="4" w:space="0"/>
@@ -58,10 +58,17 @@
           <w:highlight w:val="none"/>
         </w:rPr>
       </w:r>
+      <w:r>
+        <w:rPr>
+          <w:rFonts w:ascii="Helvetica" w:hAnsi="Helvetica" w:cs="Helvetica"/>
+          <w:sz w:val="24"/>
+          <w:szCs w:val="24"/>
+        </w:rPr>
+      </w:r>
     </w:p>
     <w:p>
       <w:pPr>
-        <w:pStyle w:val="141"/>
+        <w:pStyle w:val="852"/>
         <w:pBdr>
           <w:top w:val="none" w:color="000000" w:sz="4" w:space="0"/>
           <w:left w:val="none" w:color="000000" w:sz="4" w:space="0"/>
@@ -94,10 +101,21 @@
           <w:rFonts w:ascii="Helvetica" w:hAnsi="Helvetica" w:eastAsia="Helvetica" w:cs="Helvetica"/>
         </w:rPr>
       </w:r>
+      <w:r>
+        <w:rPr>
+          <w:rFonts w:ascii="Helvetica" w:hAnsi="Helvetica" w:eastAsia="Helvetica" w:cs="Helvetica"/>
+          <w:b/>
+          <w:bCs/>
+          <w:color w:val="000000"/>
+          <w:sz w:val="24"/>
+          <w:szCs w:val="24"/>
+          <w:highlight w:val="none"/>
+        </w:rPr>
+      </w:r>
     </w:p>
     <w:p>
       <w:pPr>
-        <w:pStyle w:val="664"/>
+        <w:pStyle w:val="911"/>
         <w:numPr>
           <w:ilvl w:val="0"/>
           <w:numId w:val="1"/>
@@ -128,10 +146,15 @@
           <w:rFonts w:ascii="Helvetica" w:hAnsi="Helvetica" w:eastAsia="Helvetica" w:cs="Helvetica"/>
         </w:rPr>
       </w:r>
+      <w:r>
+        <w:rPr>
+          <w:rFonts w:ascii="Helvetica" w:hAnsi="Helvetica" w:cs="Helvetica"/>
+        </w:rPr>
+      </w:r>
     </w:p>
     <w:p>
       <w:pPr>
-        <w:pStyle w:val="664"/>
+        <w:pStyle w:val="911"/>
         <w:numPr>
           <w:ilvl w:val="0"/>
           <w:numId w:val="1"/>
@@ -185,10 +208,15 @@
           <w:rFonts w:ascii="Helvetica" w:hAnsi="Helvetica" w:eastAsia="Helvetica" w:cs="Helvetica"/>
         </w:rPr>
       </w:r>
+      <w:r>
+        <w:rPr>
+          <w:rFonts w:ascii="Helvetica" w:hAnsi="Helvetica" w:cs="Helvetica"/>
+        </w:rPr>
+      </w:r>
     </w:p>
     <w:p>
       <w:pPr>
-        <w:pStyle w:val="664"/>
+        <w:pStyle w:val="911"/>
         <w:numPr>
           <w:ilvl w:val="0"/>
           <w:numId w:val="1"/>
@@ -218,10 +246,15 @@
           <w:rFonts w:ascii="Helvetica" w:hAnsi="Helvetica" w:eastAsia="Helvetica" w:cs="Helvetica"/>
         </w:rPr>
       </w:r>
+      <w:r>
+        <w:rPr>
+          <w:rFonts w:ascii="Helvetica" w:hAnsi="Helvetica" w:cs="Helvetica"/>
+        </w:rPr>
+      </w:r>
     </w:p>
     <w:p>
       <w:pPr>
-        <w:pStyle w:val="664"/>
+        <w:pStyle w:val="911"/>
         <w:numPr>
           <w:ilvl w:val="0"/>
           <w:numId w:val="1"/>
@@ -251,10 +284,15 @@
           <w:rFonts w:ascii="Helvetica" w:hAnsi="Helvetica" w:eastAsia="Helvetica" w:cs="Helvetica"/>
         </w:rPr>
       </w:r>
+      <w:r>
+        <w:rPr>
+          <w:rFonts w:ascii="Helvetica" w:hAnsi="Helvetica" w:cs="Helvetica"/>
+        </w:rPr>
+      </w:r>
     </w:p>
     <w:p>
       <w:pPr>
-        <w:pStyle w:val="664"/>
+        <w:pStyle w:val="911"/>
         <w:numPr>
           <w:ilvl w:val="0"/>
           <w:numId w:val="1"/>
@@ -285,10 +323,15 @@
           <w:rFonts w:ascii="Helvetica" w:hAnsi="Helvetica" w:eastAsia="Helvetica" w:cs="Helvetica"/>
         </w:rPr>
       </w:r>
+      <w:r>
+        <w:rPr>
+          <w:rFonts w:ascii="Helvetica" w:hAnsi="Helvetica" w:cs="Helvetica"/>
+        </w:rPr>
+      </w:r>
     </w:p>
     <w:p>
       <w:pPr>
-        <w:pStyle w:val="664"/>
+        <w:pStyle w:val="911"/>
         <w:numPr>
           <w:ilvl w:val="0"/>
           <w:numId w:val="1"/>
@@ -326,10 +369,15 @@
           <w:rFonts w:ascii="Helvetica" w:hAnsi="Helvetica" w:eastAsia="Helvetica" w:cs="Helvetica"/>
         </w:rPr>
       </w:r>
+      <w:r>
+        <w:rPr>
+          <w:rFonts w:ascii="Helvetica" w:hAnsi="Helvetica" w:cs="Helvetica"/>
+        </w:rPr>
+      </w:r>
     </w:p>
     <w:p>
       <w:pPr>
-        <w:pStyle w:val="664"/>
+        <w:pStyle w:val="911"/>
         <w:numPr>
           <w:ilvl w:val="0"/>
           <w:numId w:val="1"/>
@@ -375,10 +423,15 @@
           <w:rFonts w:ascii="Helvetica" w:hAnsi="Helvetica" w:eastAsia="Helvetica" w:cs="Helvetica"/>
         </w:rPr>
       </w:r>
+      <w:r>
+        <w:rPr>
+          <w:rFonts w:ascii="Helvetica" w:hAnsi="Helvetica" w:cs="Helvetica"/>
+        </w:rPr>
+      </w:r>
     </w:p>
     <w:p>
       <w:pPr>
-        <w:pStyle w:val="141"/>
+        <w:pStyle w:val="852"/>
         <w:pBdr>
           <w:top w:val="none" w:color="000000" w:sz="4" w:space="0"/>
           <w:left w:val="none" w:color="000000" w:sz="4" w:space="0"/>
@@ -405,10 +458,15 @@
           <w:rFonts w:ascii="Helvetica" w:hAnsi="Helvetica" w:eastAsia="Helvetica" w:cs="Helvetica"/>
         </w:rPr>
       </w:r>
+      <w:r>
+        <w:rPr>
+          <w:rFonts w:ascii="Helvetica" w:hAnsi="Helvetica" w:cs="Helvetica"/>
+        </w:rPr>
+      </w:r>
     </w:p>
     <w:p>
       <w:pPr>
-        <w:pStyle w:val="664"/>
+        <w:pStyle w:val="911"/>
         <w:numPr>
           <w:ilvl w:val="0"/>
           <w:numId w:val="2"/>
@@ -439,10 +497,15 @@
           <w:rFonts w:ascii="Helvetica" w:hAnsi="Helvetica" w:eastAsia="Helvetica" w:cs="Helvetica"/>
         </w:rPr>
       </w:r>
+      <w:r>
+        <w:rPr>
+          <w:rFonts w:ascii="Helvetica" w:hAnsi="Helvetica" w:cs="Helvetica"/>
+        </w:rPr>
+      </w:r>
     </w:p>
     <w:p>
       <w:pPr>
-        <w:pStyle w:val="664"/>
+        <w:pStyle w:val="911"/>
         <w:numPr>
           <w:ilvl w:val="0"/>
           <w:numId w:val="2"/>
@@ -480,10 +543,15 @@
           <w:rFonts w:ascii="Helvetica" w:hAnsi="Helvetica" w:eastAsia="Helvetica" w:cs="Helvetica"/>
         </w:rPr>
       </w:r>
+      <w:r>
+        <w:rPr>
+          <w:rFonts w:ascii="Helvetica" w:hAnsi="Helvetica" w:cs="Helvetica"/>
+        </w:rPr>
+      </w:r>
     </w:p>
     <w:p>
       <w:pPr>
-        <w:pStyle w:val="664"/>
+        <w:pStyle w:val="911"/>
         <w:numPr>
           <w:ilvl w:val="0"/>
           <w:numId w:val="2"/>
@@ -513,10 +581,15 @@
           <w:rFonts w:ascii="Helvetica" w:hAnsi="Helvetica" w:eastAsia="Helvetica" w:cs="Helvetica"/>
         </w:rPr>
       </w:r>
+      <w:r>
+        <w:rPr>
+          <w:rFonts w:ascii="Helvetica" w:hAnsi="Helvetica" w:cs="Helvetica"/>
+        </w:rPr>
+      </w:r>
     </w:p>
     <w:p>
       <w:pPr>
-        <w:pStyle w:val="664"/>
+        <w:pStyle w:val="911"/>
         <w:numPr>
           <w:ilvl w:val="0"/>
           <w:numId w:val="2"/>
@@ -546,10 +619,15 @@
           <w:rFonts w:ascii="Helvetica" w:hAnsi="Helvetica" w:eastAsia="Helvetica" w:cs="Helvetica"/>
         </w:rPr>
       </w:r>
+      <w:r>
+        <w:rPr>
+          <w:rFonts w:ascii="Helvetica" w:hAnsi="Helvetica" w:cs="Helvetica"/>
+        </w:rPr>
+      </w:r>
     </w:p>
     <w:p>
       <w:pPr>
-        <w:pStyle w:val="664"/>
+        <w:pStyle w:val="911"/>
         <w:numPr>
           <w:ilvl w:val="0"/>
           <w:numId w:val="2"/>
@@ -580,10 +658,15 @@
           <w:rFonts w:ascii="Helvetica" w:hAnsi="Helvetica" w:eastAsia="Helvetica" w:cs="Helvetica"/>
         </w:rPr>
       </w:r>
+      <w:r>
+        <w:rPr>
+          <w:rFonts w:ascii="Helvetica" w:hAnsi="Helvetica" w:cs="Helvetica"/>
+        </w:rPr>
+      </w:r>
     </w:p>
     <w:p>
       <w:pPr>
-        <w:pStyle w:val="664"/>
+        <w:pStyle w:val="911"/>
         <w:numPr>
           <w:ilvl w:val="0"/>
           <w:numId w:val="2"/>
@@ -621,10 +704,15 @@
           <w:rFonts w:ascii="Helvetica" w:hAnsi="Helvetica" w:eastAsia="Helvetica" w:cs="Helvetica"/>
         </w:rPr>
       </w:r>
+      <w:r>
+        <w:rPr>
+          <w:rFonts w:ascii="Helvetica" w:hAnsi="Helvetica" w:cs="Helvetica"/>
+        </w:rPr>
+      </w:r>
     </w:p>
     <w:p>
       <w:pPr>
-        <w:pStyle w:val="664"/>
+        <w:pStyle w:val="911"/>
         <w:numPr>
           <w:ilvl w:val="0"/>
           <w:numId w:val="2"/>
@@ -654,10 +742,15 @@
           <w:rFonts w:ascii="Helvetica" w:hAnsi="Helvetica" w:eastAsia="Helvetica" w:cs="Helvetica"/>
         </w:rPr>
       </w:r>
+      <w:r>
+        <w:rPr>
+          <w:rFonts w:ascii="Helvetica" w:hAnsi="Helvetica" w:cs="Helvetica"/>
+        </w:rPr>
+      </w:r>
     </w:p>
     <w:p>
       <w:pPr>
-        <w:pStyle w:val="664"/>
+        <w:pStyle w:val="911"/>
         <w:numPr>
           <w:ilvl w:val="0"/>
           <w:numId w:val="2"/>
@@ -687,10 +780,15 @@
           <w:rFonts w:ascii="Helvetica" w:hAnsi="Helvetica" w:eastAsia="Helvetica" w:cs="Helvetica"/>
         </w:rPr>
       </w:r>
+      <w:r>
+        <w:rPr>
+          <w:rFonts w:ascii="Helvetica" w:hAnsi="Helvetica" w:cs="Helvetica"/>
+        </w:rPr>
+      </w:r>
     </w:p>
     <w:p>
       <w:pPr>
-        <w:pStyle w:val="141"/>
+        <w:pStyle w:val="852"/>
         <w:pBdr>
           <w:top w:val="none" w:color="000000" w:sz="4" w:space="0"/>
           <w:left w:val="none" w:color="000000" w:sz="4" w:space="0"/>
@@ -710,17 +808,41 @@
           <w:color w:val="000000"/>
           <w:sz w:val="24"/>
         </w:rPr>
-        <w:t xml:space="preserve">Persona A: Consumo de APIs (OpenWeatherMap)</w:t>
+        <w:t xml:space="preserve">Persona A: Consumo de APIs (</w:t>
+      </w:r>
+      <w:r>
+        <w:rPr>
+          <w:rFonts w:ascii="Helvetica" w:hAnsi="Helvetica" w:eastAsia="Helvetica" w:cs="Helvetica"/>
+          <w:b/>
+          <w:color w:val="000000"/>
+          <w:sz w:val="24"/>
+          <w:lang w:val="en-US"/>
+        </w:rPr>
+        <w:t xml:space="preserve">Open-Meteo</w:t>
+      </w:r>
+      <w:r>
+        <w:rPr>
+          <w:rFonts w:ascii="Helvetica" w:hAnsi="Helvetica" w:eastAsia="Helvetica" w:cs="Helvetica"/>
+          <w:b/>
+          <w:color w:val="000000"/>
+          <w:sz w:val="24"/>
+        </w:rPr>
+        <w:t xml:space="preserve">)</w:t>
       </w:r>
       <w:r>
         <w:rPr>
           <w:rFonts w:ascii="Helvetica" w:hAnsi="Helvetica" w:eastAsia="Helvetica" w:cs="Helvetica"/>
         </w:rPr>
       </w:r>
+      <w:r>
+        <w:rPr>
+          <w:rFonts w:ascii="Helvetica" w:hAnsi="Helvetica" w:cs="Helvetica"/>
+        </w:rPr>
+      </w:r>
     </w:p>
     <w:p>
       <w:pPr>
-        <w:pStyle w:val="664"/>
+        <w:pStyle w:val="911"/>
         <w:numPr>
           <w:ilvl w:val="0"/>
           <w:numId w:val="3"/>
@@ -751,10 +873,15 @@
           <w:rFonts w:ascii="Helvetica" w:hAnsi="Helvetica" w:eastAsia="Helvetica" w:cs="Helvetica"/>
         </w:rPr>
       </w:r>
+      <w:r>
+        <w:rPr>
+          <w:rFonts w:ascii="Helvetica" w:hAnsi="Helvetica" w:cs="Helvetica"/>
+        </w:rPr>
+      </w:r>
     </w:p>
     <w:p>
       <w:pPr>
-        <w:pStyle w:val="664"/>
+        <w:pStyle w:val="911"/>
         <w:numPr>
           <w:ilvl w:val="0"/>
           <w:numId w:val="3"/>
@@ -792,10 +919,15 @@
           <w:rFonts w:ascii="Helvetica" w:hAnsi="Helvetica" w:eastAsia="Helvetica" w:cs="Helvetica"/>
         </w:rPr>
       </w:r>
+      <w:r>
+        <w:rPr>
+          <w:rFonts w:ascii="Helvetica" w:hAnsi="Helvetica" w:cs="Helvetica"/>
+        </w:rPr>
+      </w:r>
     </w:p>
     <w:p>
       <w:pPr>
-        <w:pStyle w:val="664"/>
+        <w:pStyle w:val="911"/>
         <w:numPr>
           <w:ilvl w:val="0"/>
           <w:numId w:val="3"/>
@@ -825,10 +957,15 @@
           <w:rFonts w:ascii="Helvetica" w:hAnsi="Helvetica" w:eastAsia="Helvetica" w:cs="Helvetica"/>
         </w:rPr>
       </w:r>
+      <w:r>
+        <w:rPr>
+          <w:rFonts w:ascii="Helvetica" w:hAnsi="Helvetica" w:cs="Helvetica"/>
+        </w:rPr>
+      </w:r>
     </w:p>
     <w:p>
       <w:pPr>
-        <w:pStyle w:val="664"/>
+        <w:pStyle w:val="911"/>
         <w:numPr>
           <w:ilvl w:val="0"/>
           <w:numId w:val="3"/>
@@ -858,10 +995,15 @@
           <w:rFonts w:ascii="Helvetica" w:hAnsi="Helvetica" w:eastAsia="Helvetica" w:cs="Helvetica"/>
         </w:rPr>
       </w:r>
+      <w:r>
+        <w:rPr>
+          <w:rFonts w:ascii="Helvetica" w:hAnsi="Helvetica" w:cs="Helvetica"/>
+        </w:rPr>
+      </w:r>
     </w:p>
     <w:p>
       <w:pPr>
-        <w:pStyle w:val="664"/>
+        <w:pStyle w:val="911"/>
         <w:numPr>
           <w:ilvl w:val="0"/>
           <w:numId w:val="3"/>
@@ -892,10 +1034,15 @@
           <w:rFonts w:ascii="Helvetica" w:hAnsi="Helvetica" w:eastAsia="Helvetica" w:cs="Helvetica"/>
         </w:rPr>
       </w:r>
+      <w:r>
+        <w:rPr>
+          <w:rFonts w:ascii="Helvetica" w:hAnsi="Helvetica" w:cs="Helvetica"/>
+        </w:rPr>
+      </w:r>
     </w:p>
     <w:p>
       <w:pPr>
-        <w:pStyle w:val="664"/>
+        <w:pStyle w:val="911"/>
         <w:numPr>
           <w:ilvl w:val="0"/>
           <w:numId w:val="3"/>
@@ -925,10 +1072,15 @@
           <w:rFonts w:ascii="Helvetica" w:hAnsi="Helvetica" w:eastAsia="Helvetica" w:cs="Helvetica"/>
         </w:rPr>
       </w:r>
+      <w:r>
+        <w:rPr>
+          <w:rFonts w:ascii="Helvetica" w:hAnsi="Helvetica" w:cs="Helvetica"/>
+        </w:rPr>
+      </w:r>
     </w:p>
     <w:p>
       <w:pPr>
-        <w:pStyle w:val="664"/>
+        <w:pStyle w:val="911"/>
         <w:numPr>
           <w:ilvl w:val="0"/>
           <w:numId w:val="3"/>
@@ -958,10 +1110,15 @@
           <w:rFonts w:ascii="Helvetica" w:hAnsi="Helvetica" w:eastAsia="Helvetica" w:cs="Helvetica"/>
         </w:rPr>
       </w:r>
+      <w:r>
+        <w:rPr>
+          <w:rFonts w:ascii="Helvetica" w:hAnsi="Helvetica" w:cs="Helvetica"/>
+        </w:rPr>
+      </w:r>
     </w:p>
     <w:p>
       <w:pPr>
-        <w:pStyle w:val="141"/>
+        <w:pStyle w:val="852"/>
         <w:pBdr>
           <w:top w:val="none" w:color="000000" w:sz="4" w:space="0"/>
           <w:left w:val="none" w:color="000000" w:sz="4" w:space="0"/>
@@ -988,10 +1145,15 @@
           <w:rFonts w:ascii="Helvetica" w:hAnsi="Helvetica" w:eastAsia="Helvetica" w:cs="Helvetica"/>
         </w:rPr>
       </w:r>
+      <w:r>
+        <w:rPr>
+          <w:rFonts w:ascii="Helvetica" w:hAnsi="Helvetica" w:cs="Helvetica"/>
+        </w:rPr>
+      </w:r>
     </w:p>
     <w:p>
       <w:pPr>
-        <w:pStyle w:val="664"/>
+        <w:pStyle w:val="911"/>
         <w:numPr>
           <w:ilvl w:val="0"/>
           <w:numId w:val="4"/>
@@ -1022,10 +1184,15 @@
           <w:rFonts w:ascii="Helvetica" w:hAnsi="Helvetica" w:eastAsia="Helvetica" w:cs="Helvetica"/>
         </w:rPr>
       </w:r>
+      <w:r>
+        <w:rPr>
+          <w:rFonts w:ascii="Helvetica" w:hAnsi="Helvetica" w:cs="Helvetica"/>
+        </w:rPr>
+      </w:r>
     </w:p>
     <w:p>
       <w:pPr>
-        <w:pStyle w:val="664"/>
+        <w:pStyle w:val="911"/>
         <w:numPr>
           <w:ilvl w:val="0"/>
           <w:numId w:val="4"/>
@@ -1055,10 +1222,15 @@
           <w:rFonts w:ascii="Helvetica" w:hAnsi="Helvetica" w:eastAsia="Helvetica" w:cs="Helvetica"/>
         </w:rPr>
       </w:r>
+      <w:r>
+        <w:rPr>
+          <w:rFonts w:ascii="Helvetica" w:hAnsi="Helvetica" w:cs="Helvetica"/>
+        </w:rPr>
+      </w:r>
     </w:p>
     <w:p>
       <w:pPr>
-        <w:pStyle w:val="664"/>
+        <w:pStyle w:val="911"/>
         <w:numPr>
           <w:ilvl w:val="0"/>
           <w:numId w:val="4"/>
@@ -1120,10 +1292,15 @@
           <w:rFonts w:ascii="Helvetica" w:hAnsi="Helvetica" w:eastAsia="Helvetica" w:cs="Helvetica"/>
         </w:rPr>
       </w:r>
+      <w:r>
+        <w:rPr>
+          <w:rFonts w:ascii="Helvetica" w:hAnsi="Helvetica" w:cs="Helvetica"/>
+        </w:rPr>
+      </w:r>
     </w:p>
     <w:p>
       <w:pPr>
-        <w:pStyle w:val="664"/>
+        <w:pStyle w:val="911"/>
         <w:numPr>
           <w:ilvl w:val="0"/>
           <w:numId w:val="4"/>
@@ -1154,10 +1331,15 @@
           <w:rFonts w:ascii="Helvetica" w:hAnsi="Helvetica" w:eastAsia="Helvetica" w:cs="Helvetica"/>
         </w:rPr>
       </w:r>
+      <w:r>
+        <w:rPr>
+          <w:rFonts w:ascii="Helvetica" w:hAnsi="Helvetica" w:cs="Helvetica"/>
+        </w:rPr>
+      </w:r>
     </w:p>
     <w:p>
       <w:pPr>
-        <w:pStyle w:val="664"/>
+        <w:pStyle w:val="911"/>
         <w:numPr>
           <w:ilvl w:val="0"/>
           <w:numId w:val="4"/>
@@ -1187,10 +1369,15 @@
           <w:rFonts w:ascii="Helvetica" w:hAnsi="Helvetica" w:eastAsia="Helvetica" w:cs="Helvetica"/>
         </w:rPr>
       </w:r>
+      <w:r>
+        <w:rPr>
+          <w:rFonts w:ascii="Helvetica" w:hAnsi="Helvetica" w:cs="Helvetica"/>
+        </w:rPr>
+      </w:r>
     </w:p>
     <w:p>
       <w:pPr>
-        <w:pStyle w:val="664"/>
+        <w:pStyle w:val="911"/>
         <w:numPr>
           <w:ilvl w:val="0"/>
           <w:numId w:val="4"/>
@@ -1220,10 +1407,15 @@
           <w:rFonts w:ascii="Helvetica" w:hAnsi="Helvetica" w:eastAsia="Helvetica" w:cs="Helvetica"/>
         </w:rPr>
       </w:r>
+      <w:r>
+        <w:rPr>
+          <w:rFonts w:ascii="Helvetica" w:hAnsi="Helvetica" w:cs="Helvetica"/>
+        </w:rPr>
+      </w:r>
     </w:p>
     <w:p>
       <w:pPr>
-        <w:pStyle w:val="664"/>
+        <w:pStyle w:val="911"/>
         <w:numPr>
           <w:ilvl w:val="0"/>
           <w:numId w:val="4"/>
@@ -1254,10 +1446,15 @@
           <w:rFonts w:ascii="Helvetica" w:hAnsi="Helvetica" w:eastAsia="Helvetica" w:cs="Helvetica"/>
         </w:rPr>
       </w:r>
+      <w:r>
+        <w:rPr>
+          <w:rFonts w:ascii="Helvetica" w:hAnsi="Helvetica" w:cs="Helvetica"/>
+        </w:rPr>
+      </w:r>
     </w:p>
     <w:p>
       <w:pPr>
-        <w:pStyle w:val="664"/>
+        <w:pStyle w:val="911"/>
         <w:numPr>
           <w:ilvl w:val="0"/>
           <w:numId w:val="4"/>
@@ -1287,6 +1484,11 @@
           <w:rFonts w:ascii="Helvetica" w:hAnsi="Helvetica" w:eastAsia="Helvetica" w:cs="Helvetica"/>
         </w:rPr>
       </w:r>
+      <w:r>
+        <w:rPr>
+          <w:rFonts w:ascii="Helvetica" w:hAnsi="Helvetica" w:cs="Helvetica"/>
+        </w:rPr>
+      </w:r>
     </w:p>
     <w:p>
       <w:pPr>
@@ -1304,6 +1506,13 @@
           <w:szCs w:val="24"/>
         </w:rPr>
       </w:pPr>
+      <w:r>
+        <w:rPr>
+          <w:rFonts w:ascii="Helvetica" w:hAnsi="Helvetica" w:cs="Helvetica"/>
+          <w:sz w:val="24"/>
+          <w:szCs w:val="24"/>
+        </w:rPr>
+      </w:r>
       <w:r>
         <w:rPr>
           <w:rFonts w:ascii="Helvetica" w:hAnsi="Helvetica" w:cs="Helvetica"/>
@@ -1349,6 +1558,13 @@
           <w:szCs w:val="24"/>
         </w:rPr>
       </w:r>
+      <w:r>
+        <w:rPr>
+          <w:rFonts w:ascii="Helvetica" w:hAnsi="Helvetica" w:cs="Helvetica"/>
+          <w:sz w:val="24"/>
+          <w:szCs w:val="24"/>
+        </w:rPr>
+      </w:r>
     </w:p>
     <w:p>
       <w:pPr>
@@ -1366,6 +1582,13 @@
           <w:szCs w:val="24"/>
         </w:rPr>
       </w:pPr>
+      <w:r>
+        <w:rPr>
+          <w:rFonts w:ascii="Helvetica" w:hAnsi="Helvetica" w:cs="Helvetica"/>
+          <w:sz w:val="24"/>
+          <w:szCs w:val="24"/>
+        </w:rPr>
+      </w:r>
       <w:r>
         <w:rPr>
           <w:rFonts w:ascii="Helvetica" w:hAnsi="Helvetica" w:cs="Helvetica"/>
@@ -1411,6 +1634,13 @@
           <w:szCs w:val="24"/>
         </w:rPr>
       </w:r>
+      <w:r>
+        <w:rPr>
+          <w:rFonts w:ascii="Helvetica" w:hAnsi="Helvetica" w:cs="Helvetica"/>
+          <w:sz w:val="24"/>
+          <w:szCs w:val="24"/>
+        </w:rPr>
+      </w:r>
     </w:p>
     <w:p>
       <w:pPr>
@@ -1428,6 +1658,13 @@
           <w:szCs w:val="24"/>
         </w:rPr>
       </w:pPr>
+      <w:r>
+        <w:rPr>
+          <w:rFonts w:ascii="Helvetica" w:hAnsi="Helvetica" w:cs="Helvetica"/>
+          <w:sz w:val="24"/>
+          <w:szCs w:val="24"/>
+        </w:rPr>
+      </w:r>
       <w:r>
         <w:rPr>
           <w:rFonts w:ascii="Helvetica" w:hAnsi="Helvetica" w:cs="Helvetica"/>
@@ -1473,6 +1710,13 @@
           <w:szCs w:val="24"/>
         </w:rPr>
       </w:r>
+      <w:r>
+        <w:rPr>
+          <w:rFonts w:ascii="Helvetica" w:hAnsi="Helvetica" w:cs="Helvetica"/>
+          <w:sz w:val="24"/>
+          <w:szCs w:val="24"/>
+        </w:rPr>
+      </w:r>
     </w:p>
     <w:p>
       <w:pPr>
@@ -1490,6 +1734,13 @@
           <w:szCs w:val="24"/>
         </w:rPr>
       </w:pPr>
+      <w:r>
+        <w:rPr>
+          <w:rFonts w:ascii="Helvetica" w:hAnsi="Helvetica" w:cs="Helvetica"/>
+          <w:sz w:val="24"/>
+          <w:szCs w:val="24"/>
+        </w:rPr>
+      </w:r>
       <w:r>
         <w:rPr>
           <w:rFonts w:ascii="Helvetica" w:hAnsi="Helvetica" w:cs="Helvetica"/>
@@ -1535,6 +1786,13 @@
           <w:szCs w:val="24"/>
         </w:rPr>
       </w:r>
+      <w:r>
+        <w:rPr>
+          <w:rFonts w:ascii="Helvetica" w:hAnsi="Helvetica" w:cs="Helvetica"/>
+          <w:sz w:val="24"/>
+          <w:szCs w:val="24"/>
+        </w:rPr>
+      </w:r>
     </w:p>
     <w:p>
       <w:pPr>
@@ -1566,6 +1824,13 @@
           <w:color w:val="000000"/>
           <w:sz w:val="24"/>
           <w:highlight w:val="none"/>
+        </w:rPr>
+      </w:r>
+      <w:r>
+        <w:rPr>
+          <w:rFonts w:ascii="Helvetica" w:hAnsi="Helvetica" w:cs="Helvetica"/>
+          <w:sz w:val="24"/>
+          <w:szCs w:val="24"/>
         </w:rPr>
       </w:r>
     </w:p>
@@ -1601,7 +1866,6 @@
         <w:ind/>
         <w:rPr/>
       </w:pPr>
-      <w:r/>
       <w:r>
         <w:separator/>
       </w:r>
@@ -1616,7 +1880,6 @@
         <w:ind/>
         <w:rPr/>
       </w:pPr>
-      <w:r/>
       <w:r>
         <w:continuationSeparator/>
       </w:r>
@@ -1636,7 +1899,6 @@
         <w:ind/>
         <w:rPr/>
       </w:pPr>
-      <w:r/>
       <w:r>
         <w:separator/>
       </w:r>
@@ -1651,7 +1913,6 @@
         <w:ind/>
         <w:rPr/>
       </w:pPr>
-      <w:r/>
       <w:r>
         <w:continuationSeparator/>
       </w:r>
@@ -3777,9 +4038,9 @@
     <w:lsdException w:name="Bibliography" w:uiPriority="37"/>
     <w:lsdException w:name="TOC Heading" w:uiPriority="39" w:qFormat="1"/>
   </w:latentStyles>
-  <w:style w:type="table" w:styleId="11">
+  <w:style w:type="table" w:styleId="723">
     <w:name w:val="Table Grid"/>
-    <w:basedOn w:val="661"/>
+    <w:basedOn w:val="908"/>
     <w:uiPriority w:val="59"/>
     <w:pPr>
       <w:pBdr/>
@@ -3976,9 +4237,9 @@
       </w:tcPr>
     </w:tblStylePr>
   </w:style>
-  <w:style w:type="table" w:styleId="12">
+  <w:style w:type="table" w:styleId="724">
     <w:name w:val="Table Grid Light"/>
-    <w:basedOn w:val="661"/>
+    <w:basedOn w:val="908"/>
     <w:uiPriority w:val="59"/>
     <w:pPr>
       <w:pBdr/>
@@ -4175,9 +4436,9 @@
       </w:tcPr>
     </w:tblStylePr>
   </w:style>
-  <w:style w:type="table" w:styleId="13">
+  <w:style w:type="table" w:styleId="725">
     <w:name w:val="Plain Table 1"/>
-    <w:basedOn w:val="661"/>
+    <w:basedOn w:val="908"/>
     <w:uiPriority w:val="59"/>
     <w:pPr>
       <w:pBdr/>
@@ -4400,9 +4661,9 @@
       </w:tcPr>
     </w:tblStylePr>
   </w:style>
-  <w:style w:type="table" w:styleId="14">
+  <w:style w:type="table" w:styleId="726">
     <w:name w:val="Plain Table 2"/>
-    <w:basedOn w:val="661"/>
+    <w:basedOn w:val="908"/>
     <w:uiPriority w:val="59"/>
     <w:pPr>
       <w:pBdr/>
@@ -4633,9 +4894,9 @@
       </w:tcPr>
     </w:tblStylePr>
   </w:style>
-  <w:style w:type="table" w:styleId="15">
+  <w:style w:type="table" w:styleId="727">
     <w:name w:val="Plain Table 3"/>
-    <w:basedOn w:val="661"/>
+    <w:basedOn w:val="908"/>
     <w:uiPriority w:val="99"/>
     <w:pPr>
       <w:pBdr/>
@@ -4863,9 +5124,9 @@
       </w:tcPr>
     </w:tblStylePr>
   </w:style>
-  <w:style w:type="table" w:styleId="16">
+  <w:style w:type="table" w:styleId="728">
     <w:name w:val="Plain Table 4"/>
-    <w:basedOn w:val="661"/>
+    <w:basedOn w:val="908"/>
     <w:uiPriority w:val="99"/>
     <w:pPr>
       <w:pBdr/>
@@ -5079,9 +5340,9 @@
       </w:tcPr>
     </w:tblStylePr>
   </w:style>
-  <w:style w:type="table" w:styleId="17">
+  <w:style w:type="table" w:styleId="729">
     <w:name w:val="Plain Table 5"/>
-    <w:basedOn w:val="661"/>
+    <w:basedOn w:val="908"/>
     <w:uiPriority w:val="99"/>
     <w:pPr>
       <w:pBdr/>
@@ -5312,9 +5573,9 @@
       </w:tcPr>
     </w:tblStylePr>
   </w:style>
-  <w:style w:type="table" w:styleId="18">
+  <w:style w:type="table" w:styleId="730">
     <w:name w:val="Grid Table 1 Light"/>
-    <w:basedOn w:val="661"/>
+    <w:basedOn w:val="908"/>
     <w:uiPriority w:val="99"/>
     <w:pPr>
       <w:pBdr/>
@@ -5535,9 +5796,9 @@
       </w:tcPr>
     </w:tblStylePr>
   </w:style>
-  <w:style w:type="table" w:styleId="19">
+  <w:style w:type="table" w:styleId="731">
     <w:name w:val="Grid Table 1 Light - Accent 1"/>
-    <w:basedOn w:val="661"/>
+    <w:basedOn w:val="908"/>
     <w:uiPriority w:val="99"/>
     <w:pPr>
       <w:pBdr/>
@@ -5758,9 +6019,9 @@
       </w:tcPr>
     </w:tblStylePr>
   </w:style>
-  <w:style w:type="table" w:styleId="20">
+  <w:style w:type="table" w:styleId="732">
     <w:name w:val="Grid Table 1 Light - Accent 2"/>
-    <w:basedOn w:val="661"/>
+    <w:basedOn w:val="908"/>
     <w:uiPriority w:val="99"/>
     <w:pPr>
       <w:pBdr/>
@@ -5981,9 +6242,9 @@
       </w:tcPr>
     </w:tblStylePr>
   </w:style>
-  <w:style w:type="table" w:styleId="21">
+  <w:style w:type="table" w:styleId="733">
     <w:name w:val="Grid Table 1 Light - Accent 3"/>
-    <w:basedOn w:val="661"/>
+    <w:basedOn w:val="908"/>
     <w:uiPriority w:val="99"/>
     <w:pPr>
       <w:pBdr/>
@@ -6204,9 +6465,9 @@
       </w:tcPr>
     </w:tblStylePr>
   </w:style>
-  <w:style w:type="table" w:styleId="22">
+  <w:style w:type="table" w:styleId="734">
     <w:name w:val="Grid Table 1 Light - Accent 4"/>
-    <w:basedOn w:val="661"/>
+    <w:basedOn w:val="908"/>
     <w:uiPriority w:val="99"/>
     <w:pPr>
       <w:pBdr/>
@@ -6427,9 +6688,9 @@
       </w:tcPr>
     </w:tblStylePr>
   </w:style>
-  <w:style w:type="table" w:styleId="23">
+  <w:style w:type="table" w:styleId="735">
     <w:name w:val="Grid Table 1 Light - Accent 5"/>
-    <w:basedOn w:val="661"/>
+    <w:basedOn w:val="908"/>
     <w:uiPriority w:val="99"/>
     <w:pPr>
       <w:pBdr/>
@@ -6650,9 +6911,9 @@
       </w:tcPr>
     </w:tblStylePr>
   </w:style>
-  <w:style w:type="table" w:styleId="24">
+  <w:style w:type="table" w:styleId="736">
     <w:name w:val="Grid Table 1 Light - Accent 6"/>
-    <w:basedOn w:val="661"/>
+    <w:basedOn w:val="908"/>
     <w:uiPriority w:val="99"/>
     <w:pPr>
       <w:pBdr/>
@@ -6873,9 +7134,9 @@
       </w:tcPr>
     </w:tblStylePr>
   </w:style>
-  <w:style w:type="table" w:styleId="25">
+  <w:style w:type="table" w:styleId="737">
     <w:name w:val="Grid Table 2"/>
-    <w:basedOn w:val="661"/>
+    <w:basedOn w:val="908"/>
     <w:uiPriority w:val="99"/>
     <w:pPr>
       <w:pBdr/>
@@ -7105,9 +7366,9 @@
       </w:tcPr>
     </w:tblStylePr>
   </w:style>
-  <w:style w:type="table" w:styleId="26">
+  <w:style w:type="table" w:styleId="738">
     <w:name w:val="Grid Table 2 - Accent 1"/>
-    <w:basedOn w:val="661"/>
+    <w:basedOn w:val="908"/>
     <w:uiPriority w:val="99"/>
     <w:pPr>
       <w:pBdr/>
@@ -7337,9 +7598,9 @@
       </w:tcPr>
     </w:tblStylePr>
   </w:style>
-  <w:style w:type="table" w:styleId="27">
+  <w:style w:type="table" w:styleId="739">
     <w:name w:val="Grid Table 2 - Accent 2"/>
-    <w:basedOn w:val="661"/>
+    <w:basedOn w:val="908"/>
     <w:uiPriority w:val="99"/>
     <w:pPr>
       <w:pBdr/>
@@ -7569,9 +7830,9 @@
       </w:tcPr>
     </w:tblStylePr>
   </w:style>
-  <w:style w:type="table" w:styleId="28">
+  <w:style w:type="table" w:styleId="740">
     <w:name w:val="Grid Table 2 - Accent 3"/>
-    <w:basedOn w:val="661"/>
+    <w:basedOn w:val="908"/>
     <w:uiPriority w:val="99"/>
     <w:pPr>
       <w:pBdr/>
@@ -7801,9 +8062,9 @@
       </w:tcPr>
     </w:tblStylePr>
   </w:style>
-  <w:style w:type="table" w:styleId="29">
+  <w:style w:type="table" w:styleId="741">
     <w:name w:val="Grid Table 2 - Accent 4"/>
-    <w:basedOn w:val="661"/>
+    <w:basedOn w:val="908"/>
     <w:uiPriority w:val="99"/>
     <w:pPr>
       <w:pBdr/>
@@ -8033,9 +8294,9 @@
       </w:tcPr>
     </w:tblStylePr>
   </w:style>
-  <w:style w:type="table" w:styleId="30">
+  <w:style w:type="table" w:styleId="742">
     <w:name w:val="Grid Table 2 - Accent 5"/>
-    <w:basedOn w:val="661"/>
+    <w:basedOn w:val="908"/>
     <w:uiPriority w:val="99"/>
     <w:pPr>
       <w:pBdr/>
@@ -8265,9 +8526,9 @@
       </w:tcPr>
     </w:tblStylePr>
   </w:style>
-  <w:style w:type="table" w:styleId="31">
+  <w:style w:type="table" w:styleId="743">
     <w:name w:val="Grid Table 2 - Accent 6"/>
-    <w:basedOn w:val="661"/>
+    <w:basedOn w:val="908"/>
     <w:uiPriority w:val="99"/>
     <w:pPr>
       <w:pBdr/>
@@ -8497,9 +8758,9 @@
       </w:tcPr>
     </w:tblStylePr>
   </w:style>
-  <w:style w:type="table" w:styleId="32">
+  <w:style w:type="table" w:styleId="744">
     <w:name w:val="Grid Table 3"/>
-    <w:basedOn w:val="661"/>
+    <w:basedOn w:val="908"/>
     <w:uiPriority w:val="99"/>
     <w:pPr>
       <w:pBdr/>
@@ -8598,29 +8859,6 @@
         <w:tblBorders/>
       </w:tblPr>
       <w:tcPr>
-        <w:shd w:color="ffffff"/>
-        <w:tcBorders>
-          <w:top w:val="none" w:color="000000" w:sz="4" w:space="0"/>
-          <w:left w:val="none" w:color="000000" w:sz="4" w:space="0"/>
-          <w:bottom w:val="none" w:color="000000" w:sz="4" w:space="0"/>
-          <w:right w:val="none" w:color="000000" w:sz="4" w:space="0"/>
-        </w:tcBorders>
-      </w:tcPr>
-    </w:tblStylePr>
-    <w:tblStylePr w:type="firstRow">
-      <w:rPr>
-        <w:b/>
-        <w:color w:val="404040"/>
-      </w:rPr>
-      <w:pPr>
-        <w:pBdr/>
-        <w:spacing/>
-        <w:ind/>
-      </w:pPr>
-      <w:tblPr>
-        <w:tblBorders/>
-      </w:tblPr>
-      <w:tcPr>
         <w:shd w:val="clear" w:color="ffffff"/>
         <w:tcBorders>
           <w:top w:val="none" w:color="000000" w:sz="4" w:space="0"/>
@@ -8630,30 +8868,7 @@
         </w:tcBorders>
       </w:tcPr>
     </w:tblStylePr>
-    <w:tblStylePr w:type="lastCol">
-      <w:rPr>
-        <w:i/>
-        <w:color w:val="404040"/>
-      </w:rPr>
-      <w:pPr>
-        <w:pBdr/>
-        <w:spacing/>
-        <w:ind/>
-      </w:pPr>
-      <w:tblPr>
-        <w:tblBorders/>
-      </w:tblPr>
-      <w:tcPr>
-        <w:shd w:color="ffffff"/>
-        <w:tcBorders>
-          <w:top w:val="none" w:color="000000" w:sz="4" w:space="0"/>
-          <w:left w:val="none" w:color="000000" w:sz="4" w:space="0"/>
-          <w:bottom w:val="none" w:color="000000" w:sz="4" w:space="0"/>
-          <w:right w:val="none" w:color="000000" w:sz="4" w:space="0"/>
-        </w:tcBorders>
-      </w:tcPr>
-    </w:tblStylePr>
-    <w:tblStylePr w:type="lastRow">
+    <w:tblStylePr w:type="firstRow">
       <w:rPr>
         <w:b/>
         <w:color w:val="404040"/>
@@ -8676,6 +8891,52 @@
         </w:tcBorders>
       </w:tcPr>
     </w:tblStylePr>
+    <w:tblStylePr w:type="lastCol">
+      <w:rPr>
+        <w:i/>
+        <w:color w:val="404040"/>
+      </w:rPr>
+      <w:pPr>
+        <w:pBdr/>
+        <w:spacing/>
+        <w:ind/>
+      </w:pPr>
+      <w:tblPr>
+        <w:tblBorders/>
+      </w:tblPr>
+      <w:tcPr>
+        <w:shd w:val="clear" w:color="ffffff"/>
+        <w:tcBorders>
+          <w:top w:val="none" w:color="000000" w:sz="4" w:space="0"/>
+          <w:left w:val="none" w:color="000000" w:sz="4" w:space="0"/>
+          <w:bottom w:val="none" w:color="000000" w:sz="4" w:space="0"/>
+          <w:right w:val="none" w:color="000000" w:sz="4" w:space="0"/>
+        </w:tcBorders>
+      </w:tcPr>
+    </w:tblStylePr>
+    <w:tblStylePr w:type="lastRow">
+      <w:rPr>
+        <w:b/>
+        <w:color w:val="404040"/>
+      </w:rPr>
+      <w:pPr>
+        <w:pBdr/>
+        <w:spacing/>
+        <w:ind/>
+      </w:pPr>
+      <w:tblPr>
+        <w:tblBorders/>
+      </w:tblPr>
+      <w:tcPr>
+        <w:shd w:val="clear" w:color="ffffff"/>
+        <w:tcBorders>
+          <w:top w:val="none" w:color="000000" w:sz="4" w:space="0"/>
+          <w:left w:val="none" w:color="000000" w:sz="4" w:space="0"/>
+          <w:bottom w:val="none" w:color="000000" w:sz="4" w:space="0"/>
+          <w:right w:val="none" w:color="000000" w:sz="4" w:space="0"/>
+        </w:tcBorders>
+      </w:tcPr>
+    </w:tblStylePr>
     <w:tblStylePr w:type="nwCell">
       <w:pPr>
         <w:pBdr/>
@@ -8742,9 +9003,9 @@
       </w:tcPr>
     </w:tblStylePr>
   </w:style>
-  <w:style w:type="table" w:styleId="33">
+  <w:style w:type="table" w:styleId="745">
     <w:name w:val="Grid Table 3 - Accent 1"/>
-    <w:basedOn w:val="661"/>
+    <w:basedOn w:val="908"/>
     <w:uiPriority w:val="99"/>
     <w:pPr>
       <w:pBdr/>
@@ -8843,29 +9104,6 @@
         <w:tblBorders/>
       </w:tblPr>
       <w:tcPr>
-        <w:shd w:color="ffffff"/>
-        <w:tcBorders>
-          <w:top w:val="none" w:color="000000" w:sz="4" w:space="0"/>
-          <w:left w:val="none" w:color="000000" w:sz="4" w:space="0"/>
-          <w:bottom w:val="none" w:color="000000" w:sz="4" w:space="0"/>
-          <w:right w:val="none" w:color="000000" w:sz="4" w:space="0"/>
-        </w:tcBorders>
-      </w:tcPr>
-    </w:tblStylePr>
-    <w:tblStylePr w:type="firstRow">
-      <w:rPr>
-        <w:b/>
-        <w:color w:val="404040"/>
-      </w:rPr>
-      <w:pPr>
-        <w:pBdr/>
-        <w:spacing/>
-        <w:ind/>
-      </w:pPr>
-      <w:tblPr>
-        <w:tblBorders/>
-      </w:tblPr>
-      <w:tcPr>
         <w:shd w:val="clear" w:color="ffffff"/>
         <w:tcBorders>
           <w:top w:val="none" w:color="000000" w:sz="4" w:space="0"/>
@@ -8875,30 +9113,7 @@
         </w:tcBorders>
       </w:tcPr>
     </w:tblStylePr>
-    <w:tblStylePr w:type="lastCol">
-      <w:rPr>
-        <w:i/>
-        <w:color w:val="404040"/>
-      </w:rPr>
-      <w:pPr>
-        <w:pBdr/>
-        <w:spacing/>
-        <w:ind/>
-      </w:pPr>
-      <w:tblPr>
-        <w:tblBorders/>
-      </w:tblPr>
-      <w:tcPr>
-        <w:shd w:color="ffffff"/>
-        <w:tcBorders>
-          <w:top w:val="none" w:color="000000" w:sz="4" w:space="0"/>
-          <w:left w:val="none" w:color="000000" w:sz="4" w:space="0"/>
-          <w:bottom w:val="none" w:color="000000" w:sz="4" w:space="0"/>
-          <w:right w:val="none" w:color="000000" w:sz="4" w:space="0"/>
-        </w:tcBorders>
-      </w:tcPr>
-    </w:tblStylePr>
-    <w:tblStylePr w:type="lastRow">
+    <w:tblStylePr w:type="firstRow">
       <w:rPr>
         <w:b/>
         <w:color w:val="404040"/>
@@ -8921,6 +9136,52 @@
         </w:tcBorders>
       </w:tcPr>
     </w:tblStylePr>
+    <w:tblStylePr w:type="lastCol">
+      <w:rPr>
+        <w:i/>
+        <w:color w:val="404040"/>
+      </w:rPr>
+      <w:pPr>
+        <w:pBdr/>
+        <w:spacing/>
+        <w:ind/>
+      </w:pPr>
+      <w:tblPr>
+        <w:tblBorders/>
+      </w:tblPr>
+      <w:tcPr>
+        <w:shd w:val="clear" w:color="ffffff"/>
+        <w:tcBorders>
+          <w:top w:val="none" w:color="000000" w:sz="4" w:space="0"/>
+          <w:left w:val="none" w:color="000000" w:sz="4" w:space="0"/>
+          <w:bottom w:val="none" w:color="000000" w:sz="4" w:space="0"/>
+          <w:right w:val="none" w:color="000000" w:sz="4" w:space="0"/>
+        </w:tcBorders>
+      </w:tcPr>
+    </w:tblStylePr>
+    <w:tblStylePr w:type="lastRow">
+      <w:rPr>
+        <w:b/>
+        <w:color w:val="404040"/>
+      </w:rPr>
+      <w:pPr>
+        <w:pBdr/>
+        <w:spacing/>
+        <w:ind/>
+      </w:pPr>
+      <w:tblPr>
+        <w:tblBorders/>
+      </w:tblPr>
+      <w:tcPr>
+        <w:shd w:val="clear" w:color="ffffff"/>
+        <w:tcBorders>
+          <w:top w:val="none" w:color="000000" w:sz="4" w:space="0"/>
+          <w:left w:val="none" w:color="000000" w:sz="4" w:space="0"/>
+          <w:bottom w:val="none" w:color="000000" w:sz="4" w:space="0"/>
+          <w:right w:val="none" w:color="000000" w:sz="4" w:space="0"/>
+        </w:tcBorders>
+      </w:tcPr>
+    </w:tblStylePr>
     <w:tblStylePr w:type="nwCell">
       <w:pPr>
         <w:pBdr/>
@@ -8987,9 +9248,9 @@
       </w:tcPr>
     </w:tblStylePr>
   </w:style>
-  <w:style w:type="table" w:styleId="34">
+  <w:style w:type="table" w:styleId="746">
     <w:name w:val="Grid Table 3 - Accent 2"/>
-    <w:basedOn w:val="661"/>
+    <w:basedOn w:val="908"/>
     <w:uiPriority w:val="99"/>
     <w:pPr>
       <w:pBdr/>
@@ -9088,29 +9349,6 @@
         <w:tblBorders/>
       </w:tblPr>
       <w:tcPr>
-        <w:shd w:color="ffffff"/>
-        <w:tcBorders>
-          <w:top w:val="none" w:color="000000" w:sz="4" w:space="0"/>
-          <w:left w:val="none" w:color="000000" w:sz="4" w:space="0"/>
-          <w:bottom w:val="none" w:color="000000" w:sz="4" w:space="0"/>
-          <w:right w:val="none" w:color="000000" w:sz="4" w:space="0"/>
-        </w:tcBorders>
-      </w:tcPr>
-    </w:tblStylePr>
-    <w:tblStylePr w:type="firstRow">
-      <w:rPr>
-        <w:b/>
-        <w:color w:val="404040"/>
-      </w:rPr>
-      <w:pPr>
-        <w:pBdr/>
-        <w:spacing/>
-        <w:ind/>
-      </w:pPr>
-      <w:tblPr>
-        <w:tblBorders/>
-      </w:tblPr>
-      <w:tcPr>
         <w:shd w:val="clear" w:color="ffffff"/>
         <w:tcBorders>
           <w:top w:val="none" w:color="000000" w:sz="4" w:space="0"/>
@@ -9120,30 +9358,7 @@
         </w:tcBorders>
       </w:tcPr>
     </w:tblStylePr>
-    <w:tblStylePr w:type="lastCol">
-      <w:rPr>
-        <w:i/>
-        <w:color w:val="404040"/>
-      </w:rPr>
-      <w:pPr>
-        <w:pBdr/>
-        <w:spacing/>
-        <w:ind/>
-      </w:pPr>
-      <w:tblPr>
-        <w:tblBorders/>
-      </w:tblPr>
-      <w:tcPr>
-        <w:shd w:color="ffffff"/>
-        <w:tcBorders>
-          <w:top w:val="none" w:color="000000" w:sz="4" w:space="0"/>
-          <w:left w:val="none" w:color="000000" w:sz="4" w:space="0"/>
-          <w:bottom w:val="none" w:color="000000" w:sz="4" w:space="0"/>
-          <w:right w:val="none" w:color="000000" w:sz="4" w:space="0"/>
-        </w:tcBorders>
-      </w:tcPr>
-    </w:tblStylePr>
-    <w:tblStylePr w:type="lastRow">
+    <w:tblStylePr w:type="firstRow">
       <w:rPr>
         <w:b/>
         <w:color w:val="404040"/>
@@ -9166,6 +9381,52 @@
         </w:tcBorders>
       </w:tcPr>
     </w:tblStylePr>
+    <w:tblStylePr w:type="lastCol">
+      <w:rPr>
+        <w:i/>
+        <w:color w:val="404040"/>
+      </w:rPr>
+      <w:pPr>
+        <w:pBdr/>
+        <w:spacing/>
+        <w:ind/>
+      </w:pPr>
+      <w:tblPr>
+        <w:tblBorders/>
+      </w:tblPr>
+      <w:tcPr>
+        <w:shd w:val="clear" w:color="ffffff"/>
+        <w:tcBorders>
+          <w:top w:val="none" w:color="000000" w:sz="4" w:space="0"/>
+          <w:left w:val="none" w:color="000000" w:sz="4" w:space="0"/>
+          <w:bottom w:val="none" w:color="000000" w:sz="4" w:space="0"/>
+          <w:right w:val="none" w:color="000000" w:sz="4" w:space="0"/>
+        </w:tcBorders>
+      </w:tcPr>
+    </w:tblStylePr>
+    <w:tblStylePr w:type="lastRow">
+      <w:rPr>
+        <w:b/>
+        <w:color w:val="404040"/>
+      </w:rPr>
+      <w:pPr>
+        <w:pBdr/>
+        <w:spacing/>
+        <w:ind/>
+      </w:pPr>
+      <w:tblPr>
+        <w:tblBorders/>
+      </w:tblPr>
+      <w:tcPr>
+        <w:shd w:val="clear" w:color="ffffff"/>
+        <w:tcBorders>
+          <w:top w:val="none" w:color="000000" w:sz="4" w:space="0"/>
+          <w:left w:val="none" w:color="000000" w:sz="4" w:space="0"/>
+          <w:bottom w:val="none" w:color="000000" w:sz="4" w:space="0"/>
+          <w:right w:val="none" w:color="000000" w:sz="4" w:space="0"/>
+        </w:tcBorders>
+      </w:tcPr>
+    </w:tblStylePr>
     <w:tblStylePr w:type="nwCell">
       <w:pPr>
         <w:pBdr/>
@@ -9232,9 +9493,9 @@
       </w:tcPr>
     </w:tblStylePr>
   </w:style>
-  <w:style w:type="table" w:styleId="35">
+  <w:style w:type="table" w:styleId="747">
     <w:name w:val="Grid Table 3 - Accent 3"/>
-    <w:basedOn w:val="661"/>
+    <w:basedOn w:val="908"/>
     <w:uiPriority w:val="99"/>
     <w:pPr>
       <w:pBdr/>
@@ -9333,29 +9594,6 @@
         <w:tblBorders/>
       </w:tblPr>
       <w:tcPr>
-        <w:shd w:color="ffffff"/>
-        <w:tcBorders>
-          <w:top w:val="none" w:color="000000" w:sz="4" w:space="0"/>
-          <w:left w:val="none" w:color="000000" w:sz="4" w:space="0"/>
-          <w:bottom w:val="none" w:color="000000" w:sz="4" w:space="0"/>
-          <w:right w:val="none" w:color="000000" w:sz="4" w:space="0"/>
-        </w:tcBorders>
-      </w:tcPr>
-    </w:tblStylePr>
-    <w:tblStylePr w:type="firstRow">
-      <w:rPr>
-        <w:b/>
-        <w:color w:val="404040"/>
-      </w:rPr>
-      <w:pPr>
-        <w:pBdr/>
-        <w:spacing/>
-        <w:ind/>
-      </w:pPr>
-      <w:tblPr>
-        <w:tblBorders/>
-      </w:tblPr>
-      <w:tcPr>
         <w:shd w:val="clear" w:color="ffffff"/>
         <w:tcBorders>
           <w:top w:val="none" w:color="000000" w:sz="4" w:space="0"/>
@@ -9365,30 +9603,7 @@
         </w:tcBorders>
       </w:tcPr>
     </w:tblStylePr>
-    <w:tblStylePr w:type="lastCol">
-      <w:rPr>
-        <w:i/>
-        <w:color w:val="404040"/>
-      </w:rPr>
-      <w:pPr>
-        <w:pBdr/>
-        <w:spacing/>
-        <w:ind/>
-      </w:pPr>
-      <w:tblPr>
-        <w:tblBorders/>
-      </w:tblPr>
-      <w:tcPr>
-        <w:shd w:color="ffffff"/>
-        <w:tcBorders>
-          <w:top w:val="none" w:color="000000" w:sz="4" w:space="0"/>
-          <w:left w:val="none" w:color="000000" w:sz="4" w:space="0"/>
-          <w:bottom w:val="none" w:color="000000" w:sz="4" w:space="0"/>
-          <w:right w:val="none" w:color="000000" w:sz="4" w:space="0"/>
-        </w:tcBorders>
-      </w:tcPr>
-    </w:tblStylePr>
-    <w:tblStylePr w:type="lastRow">
+    <w:tblStylePr w:type="firstRow">
       <w:rPr>
         <w:b/>
         <w:color w:val="404040"/>
@@ -9411,6 +9626,52 @@
         </w:tcBorders>
       </w:tcPr>
     </w:tblStylePr>
+    <w:tblStylePr w:type="lastCol">
+      <w:rPr>
+        <w:i/>
+        <w:color w:val="404040"/>
+      </w:rPr>
+      <w:pPr>
+        <w:pBdr/>
+        <w:spacing/>
+        <w:ind/>
+      </w:pPr>
+      <w:tblPr>
+        <w:tblBorders/>
+      </w:tblPr>
+      <w:tcPr>
+        <w:shd w:val="clear" w:color="ffffff"/>
+        <w:tcBorders>
+          <w:top w:val="none" w:color="000000" w:sz="4" w:space="0"/>
+          <w:left w:val="none" w:color="000000" w:sz="4" w:space="0"/>
+          <w:bottom w:val="none" w:color="000000" w:sz="4" w:space="0"/>
+          <w:right w:val="none" w:color="000000" w:sz="4" w:space="0"/>
+        </w:tcBorders>
+      </w:tcPr>
+    </w:tblStylePr>
+    <w:tblStylePr w:type="lastRow">
+      <w:rPr>
+        <w:b/>
+        <w:color w:val="404040"/>
+      </w:rPr>
+      <w:pPr>
+        <w:pBdr/>
+        <w:spacing/>
+        <w:ind/>
+      </w:pPr>
+      <w:tblPr>
+        <w:tblBorders/>
+      </w:tblPr>
+      <w:tcPr>
+        <w:shd w:val="clear" w:color="ffffff"/>
+        <w:tcBorders>
+          <w:top w:val="none" w:color="000000" w:sz="4" w:space="0"/>
+          <w:left w:val="none" w:color="000000" w:sz="4" w:space="0"/>
+          <w:bottom w:val="none" w:color="000000" w:sz="4" w:space="0"/>
+          <w:right w:val="none" w:color="000000" w:sz="4" w:space="0"/>
+        </w:tcBorders>
+      </w:tcPr>
+    </w:tblStylePr>
     <w:tblStylePr w:type="nwCell">
       <w:pPr>
         <w:pBdr/>
@@ -9477,9 +9738,9 @@
       </w:tcPr>
     </w:tblStylePr>
   </w:style>
-  <w:style w:type="table" w:styleId="36">
+  <w:style w:type="table" w:styleId="748">
     <w:name w:val="Grid Table 3 - Accent 4"/>
-    <w:basedOn w:val="661"/>
+    <w:basedOn w:val="908"/>
     <w:uiPriority w:val="99"/>
     <w:pPr>
       <w:pBdr/>
@@ -9578,29 +9839,6 @@
         <w:tblBorders/>
       </w:tblPr>
       <w:tcPr>
-        <w:shd w:color="ffffff"/>
-        <w:tcBorders>
-          <w:top w:val="none" w:color="000000" w:sz="4" w:space="0"/>
-          <w:left w:val="none" w:color="000000" w:sz="4" w:space="0"/>
-          <w:bottom w:val="none" w:color="000000" w:sz="4" w:space="0"/>
-          <w:right w:val="none" w:color="000000" w:sz="4" w:space="0"/>
-        </w:tcBorders>
-      </w:tcPr>
-    </w:tblStylePr>
-    <w:tblStylePr w:type="firstRow">
-      <w:rPr>
-        <w:b/>
-        <w:color w:val="404040"/>
-      </w:rPr>
-      <w:pPr>
-        <w:pBdr/>
-        <w:spacing/>
-        <w:ind/>
-      </w:pPr>
-      <w:tblPr>
-        <w:tblBorders/>
-      </w:tblPr>
-      <w:tcPr>
         <w:shd w:val="clear" w:color="ffffff"/>
         <w:tcBorders>
           <w:top w:val="none" w:color="000000" w:sz="4" w:space="0"/>
@@ -9610,30 +9848,7 @@
         </w:tcBorders>
       </w:tcPr>
     </w:tblStylePr>
-    <w:tblStylePr w:type="lastCol">
-      <w:rPr>
-        <w:i/>
-        <w:color w:val="404040"/>
-      </w:rPr>
-      <w:pPr>
-        <w:pBdr/>
-        <w:spacing/>
-        <w:ind/>
-      </w:pPr>
-      <w:tblPr>
-        <w:tblBorders/>
-      </w:tblPr>
-      <w:tcPr>
-        <w:shd w:color="ffffff"/>
-        <w:tcBorders>
-          <w:top w:val="none" w:color="000000" w:sz="4" w:space="0"/>
-          <w:left w:val="none" w:color="000000" w:sz="4" w:space="0"/>
-          <w:bottom w:val="none" w:color="000000" w:sz="4" w:space="0"/>
-          <w:right w:val="none" w:color="000000" w:sz="4" w:space="0"/>
-        </w:tcBorders>
-      </w:tcPr>
-    </w:tblStylePr>
-    <w:tblStylePr w:type="lastRow">
+    <w:tblStylePr w:type="firstRow">
       <w:rPr>
         <w:b/>
         <w:color w:val="404040"/>
@@ -9656,6 +9871,52 @@
         </w:tcBorders>
       </w:tcPr>
     </w:tblStylePr>
+    <w:tblStylePr w:type="lastCol">
+      <w:rPr>
+        <w:i/>
+        <w:color w:val="404040"/>
+      </w:rPr>
+      <w:pPr>
+        <w:pBdr/>
+        <w:spacing/>
+        <w:ind/>
+      </w:pPr>
+      <w:tblPr>
+        <w:tblBorders/>
+      </w:tblPr>
+      <w:tcPr>
+        <w:shd w:val="clear" w:color="ffffff"/>
+        <w:tcBorders>
+          <w:top w:val="none" w:color="000000" w:sz="4" w:space="0"/>
+          <w:left w:val="none" w:color="000000" w:sz="4" w:space="0"/>
+          <w:bottom w:val="none" w:color="000000" w:sz="4" w:space="0"/>
+          <w:right w:val="none" w:color="000000" w:sz="4" w:space="0"/>
+        </w:tcBorders>
+      </w:tcPr>
+    </w:tblStylePr>
+    <w:tblStylePr w:type="lastRow">
+      <w:rPr>
+        <w:b/>
+        <w:color w:val="404040"/>
+      </w:rPr>
+      <w:pPr>
+        <w:pBdr/>
+        <w:spacing/>
+        <w:ind/>
+      </w:pPr>
+      <w:tblPr>
+        <w:tblBorders/>
+      </w:tblPr>
+      <w:tcPr>
+        <w:shd w:val="clear" w:color="ffffff"/>
+        <w:tcBorders>
+          <w:top w:val="none" w:color="000000" w:sz="4" w:space="0"/>
+          <w:left w:val="none" w:color="000000" w:sz="4" w:space="0"/>
+          <w:bottom w:val="none" w:color="000000" w:sz="4" w:space="0"/>
+          <w:right w:val="none" w:color="000000" w:sz="4" w:space="0"/>
+        </w:tcBorders>
+      </w:tcPr>
+    </w:tblStylePr>
     <w:tblStylePr w:type="nwCell">
       <w:pPr>
         <w:pBdr/>
@@ -9722,9 +9983,9 @@
       </w:tcPr>
     </w:tblStylePr>
   </w:style>
-  <w:style w:type="table" w:styleId="37">
+  <w:style w:type="table" w:styleId="749">
     <w:name w:val="Grid Table 3 - Accent 5"/>
-    <w:basedOn w:val="661"/>
+    <w:basedOn w:val="908"/>
     <w:uiPriority w:val="99"/>
     <w:pPr>
       <w:pBdr/>
@@ -9823,29 +10084,6 @@
         <w:tblBorders/>
       </w:tblPr>
       <w:tcPr>
-        <w:shd w:color="ffffff"/>
-        <w:tcBorders>
-          <w:top w:val="none" w:color="000000" w:sz="4" w:space="0"/>
-          <w:left w:val="none" w:color="000000" w:sz="4" w:space="0"/>
-          <w:bottom w:val="none" w:color="000000" w:sz="4" w:space="0"/>
-          <w:right w:val="none" w:color="000000" w:sz="4" w:space="0"/>
-        </w:tcBorders>
-      </w:tcPr>
-    </w:tblStylePr>
-    <w:tblStylePr w:type="firstRow">
-      <w:rPr>
-        <w:b/>
-        <w:color w:val="404040"/>
-      </w:rPr>
-      <w:pPr>
-        <w:pBdr/>
-        <w:spacing/>
-        <w:ind/>
-      </w:pPr>
-      <w:tblPr>
-        <w:tblBorders/>
-      </w:tblPr>
-      <w:tcPr>
         <w:shd w:val="clear" w:color="ffffff"/>
         <w:tcBorders>
           <w:top w:val="none" w:color="000000" w:sz="4" w:space="0"/>
@@ -9855,30 +10093,7 @@
         </w:tcBorders>
       </w:tcPr>
     </w:tblStylePr>
-    <w:tblStylePr w:type="lastCol">
-      <w:rPr>
-        <w:i/>
-        <w:color w:val="404040"/>
-      </w:rPr>
-      <w:pPr>
-        <w:pBdr/>
-        <w:spacing/>
-        <w:ind/>
-      </w:pPr>
-      <w:tblPr>
-        <w:tblBorders/>
-      </w:tblPr>
-      <w:tcPr>
-        <w:shd w:color="ffffff"/>
-        <w:tcBorders>
-          <w:top w:val="none" w:color="000000" w:sz="4" w:space="0"/>
-          <w:left w:val="none" w:color="000000" w:sz="4" w:space="0"/>
-          <w:bottom w:val="none" w:color="000000" w:sz="4" w:space="0"/>
-          <w:right w:val="none" w:color="000000" w:sz="4" w:space="0"/>
-        </w:tcBorders>
-      </w:tcPr>
-    </w:tblStylePr>
-    <w:tblStylePr w:type="lastRow">
+    <w:tblStylePr w:type="firstRow">
       <w:rPr>
         <w:b/>
         <w:color w:val="404040"/>
@@ -9901,6 +10116,52 @@
         </w:tcBorders>
       </w:tcPr>
     </w:tblStylePr>
+    <w:tblStylePr w:type="lastCol">
+      <w:rPr>
+        <w:i/>
+        <w:color w:val="404040"/>
+      </w:rPr>
+      <w:pPr>
+        <w:pBdr/>
+        <w:spacing/>
+        <w:ind/>
+      </w:pPr>
+      <w:tblPr>
+        <w:tblBorders/>
+      </w:tblPr>
+      <w:tcPr>
+        <w:shd w:val="clear" w:color="ffffff"/>
+        <w:tcBorders>
+          <w:top w:val="none" w:color="000000" w:sz="4" w:space="0"/>
+          <w:left w:val="none" w:color="000000" w:sz="4" w:space="0"/>
+          <w:bottom w:val="none" w:color="000000" w:sz="4" w:space="0"/>
+          <w:right w:val="none" w:color="000000" w:sz="4" w:space="0"/>
+        </w:tcBorders>
+      </w:tcPr>
+    </w:tblStylePr>
+    <w:tblStylePr w:type="lastRow">
+      <w:rPr>
+        <w:b/>
+        <w:color w:val="404040"/>
+      </w:rPr>
+      <w:pPr>
+        <w:pBdr/>
+        <w:spacing/>
+        <w:ind/>
+      </w:pPr>
+      <w:tblPr>
+        <w:tblBorders/>
+      </w:tblPr>
+      <w:tcPr>
+        <w:shd w:val="clear" w:color="ffffff"/>
+        <w:tcBorders>
+          <w:top w:val="none" w:color="000000" w:sz="4" w:space="0"/>
+          <w:left w:val="none" w:color="000000" w:sz="4" w:space="0"/>
+          <w:bottom w:val="none" w:color="000000" w:sz="4" w:space="0"/>
+          <w:right w:val="none" w:color="000000" w:sz="4" w:space="0"/>
+        </w:tcBorders>
+      </w:tcPr>
+    </w:tblStylePr>
     <w:tblStylePr w:type="nwCell">
       <w:pPr>
         <w:pBdr/>
@@ -9967,9 +10228,9 @@
       </w:tcPr>
     </w:tblStylePr>
   </w:style>
-  <w:style w:type="table" w:styleId="38">
+  <w:style w:type="table" w:styleId="750">
     <w:name w:val="Grid Table 3 - Accent 6"/>
-    <w:basedOn w:val="661"/>
+    <w:basedOn w:val="908"/>
     <w:uiPriority w:val="99"/>
     <w:pPr>
       <w:pBdr/>
@@ -10068,29 +10329,6 @@
         <w:tblBorders/>
       </w:tblPr>
       <w:tcPr>
-        <w:shd w:color="ffffff"/>
-        <w:tcBorders>
-          <w:top w:val="none" w:color="000000" w:sz="4" w:space="0"/>
-          <w:left w:val="none" w:color="000000" w:sz="4" w:space="0"/>
-          <w:bottom w:val="none" w:color="000000" w:sz="4" w:space="0"/>
-          <w:right w:val="none" w:color="000000" w:sz="4" w:space="0"/>
-        </w:tcBorders>
-      </w:tcPr>
-    </w:tblStylePr>
-    <w:tblStylePr w:type="firstRow">
-      <w:rPr>
-        <w:b/>
-        <w:color w:val="404040"/>
-      </w:rPr>
-      <w:pPr>
-        <w:pBdr/>
-        <w:spacing/>
-        <w:ind/>
-      </w:pPr>
-      <w:tblPr>
-        <w:tblBorders/>
-      </w:tblPr>
-      <w:tcPr>
         <w:shd w:val="clear" w:color="ffffff"/>
         <w:tcBorders>
           <w:top w:val="none" w:color="000000" w:sz="4" w:space="0"/>
@@ -10100,30 +10338,7 @@
         </w:tcBorders>
       </w:tcPr>
     </w:tblStylePr>
-    <w:tblStylePr w:type="lastCol">
-      <w:rPr>
-        <w:i/>
-        <w:color w:val="404040"/>
-      </w:rPr>
-      <w:pPr>
-        <w:pBdr/>
-        <w:spacing/>
-        <w:ind/>
-      </w:pPr>
-      <w:tblPr>
-        <w:tblBorders/>
-      </w:tblPr>
-      <w:tcPr>
-        <w:shd w:color="ffffff"/>
-        <w:tcBorders>
-          <w:top w:val="none" w:color="000000" w:sz="4" w:space="0"/>
-          <w:left w:val="none" w:color="000000" w:sz="4" w:space="0"/>
-          <w:bottom w:val="none" w:color="000000" w:sz="4" w:space="0"/>
-          <w:right w:val="none" w:color="000000" w:sz="4" w:space="0"/>
-        </w:tcBorders>
-      </w:tcPr>
-    </w:tblStylePr>
-    <w:tblStylePr w:type="lastRow">
+    <w:tblStylePr w:type="firstRow">
       <w:rPr>
         <w:b/>
         <w:color w:val="404040"/>
@@ -10146,6 +10361,52 @@
         </w:tcBorders>
       </w:tcPr>
     </w:tblStylePr>
+    <w:tblStylePr w:type="lastCol">
+      <w:rPr>
+        <w:i/>
+        <w:color w:val="404040"/>
+      </w:rPr>
+      <w:pPr>
+        <w:pBdr/>
+        <w:spacing/>
+        <w:ind/>
+      </w:pPr>
+      <w:tblPr>
+        <w:tblBorders/>
+      </w:tblPr>
+      <w:tcPr>
+        <w:shd w:val="clear" w:color="ffffff"/>
+        <w:tcBorders>
+          <w:top w:val="none" w:color="000000" w:sz="4" w:space="0"/>
+          <w:left w:val="none" w:color="000000" w:sz="4" w:space="0"/>
+          <w:bottom w:val="none" w:color="000000" w:sz="4" w:space="0"/>
+          <w:right w:val="none" w:color="000000" w:sz="4" w:space="0"/>
+        </w:tcBorders>
+      </w:tcPr>
+    </w:tblStylePr>
+    <w:tblStylePr w:type="lastRow">
+      <w:rPr>
+        <w:b/>
+        <w:color w:val="404040"/>
+      </w:rPr>
+      <w:pPr>
+        <w:pBdr/>
+        <w:spacing/>
+        <w:ind/>
+      </w:pPr>
+      <w:tblPr>
+        <w:tblBorders/>
+      </w:tblPr>
+      <w:tcPr>
+        <w:shd w:val="clear" w:color="ffffff"/>
+        <w:tcBorders>
+          <w:top w:val="none" w:color="000000" w:sz="4" w:space="0"/>
+          <w:left w:val="none" w:color="000000" w:sz="4" w:space="0"/>
+          <w:bottom w:val="none" w:color="000000" w:sz="4" w:space="0"/>
+          <w:right w:val="none" w:color="000000" w:sz="4" w:space="0"/>
+        </w:tcBorders>
+      </w:tcPr>
+    </w:tblStylePr>
     <w:tblStylePr w:type="nwCell">
       <w:pPr>
         <w:pBdr/>
@@ -10212,9 +10473,9 @@
       </w:tcPr>
     </w:tblStylePr>
   </w:style>
-  <w:style w:type="table" w:styleId="39">
+  <w:style w:type="table" w:styleId="751">
     <w:name w:val="Grid Table 4"/>
-    <w:basedOn w:val="661"/>
+    <w:basedOn w:val="908"/>
     <w:uiPriority w:val="59"/>
     <w:pPr>
       <w:pBdr/>
@@ -10445,9 +10706,9 @@
       </w:tcPr>
     </w:tblStylePr>
   </w:style>
-  <w:style w:type="table" w:styleId="40">
+  <w:style w:type="table" w:styleId="752">
     <w:name w:val="Grid Table 4 - Accent 1"/>
-    <w:basedOn w:val="661"/>
+    <w:basedOn w:val="908"/>
     <w:uiPriority w:val="59"/>
     <w:pPr>
       <w:pBdr/>
@@ -10678,9 +10939,9 @@
       </w:tcPr>
     </w:tblStylePr>
   </w:style>
-  <w:style w:type="table" w:styleId="41">
+  <w:style w:type="table" w:styleId="753">
     <w:name w:val="Grid Table 4 - Accent 2"/>
-    <w:basedOn w:val="661"/>
+    <w:basedOn w:val="908"/>
     <w:uiPriority w:val="59"/>
     <w:pPr>
       <w:pBdr/>
@@ -10911,9 +11172,9 @@
       </w:tcPr>
     </w:tblStylePr>
   </w:style>
-  <w:style w:type="table" w:styleId="42">
+  <w:style w:type="table" w:styleId="754">
     <w:name w:val="Grid Table 4 - Accent 3"/>
-    <w:basedOn w:val="661"/>
+    <w:basedOn w:val="908"/>
     <w:uiPriority w:val="59"/>
     <w:pPr>
       <w:pBdr/>
@@ -11144,9 +11405,9 @@
       </w:tcPr>
     </w:tblStylePr>
   </w:style>
-  <w:style w:type="table" w:styleId="43">
+  <w:style w:type="table" w:styleId="755">
     <w:name w:val="Grid Table 4 - Accent 4"/>
-    <w:basedOn w:val="661"/>
+    <w:basedOn w:val="908"/>
     <w:uiPriority w:val="59"/>
     <w:pPr>
       <w:pBdr/>
@@ -11377,9 +11638,9 @@
       </w:tcPr>
     </w:tblStylePr>
   </w:style>
-  <w:style w:type="table" w:styleId="44">
+  <w:style w:type="table" w:styleId="756">
     <w:name w:val="Grid Table 4 - Accent 5"/>
-    <w:basedOn w:val="661"/>
+    <w:basedOn w:val="908"/>
     <w:uiPriority w:val="59"/>
     <w:pPr>
       <w:pBdr/>
@@ -11610,9 +11871,9 @@
       </w:tcPr>
     </w:tblStylePr>
   </w:style>
-  <w:style w:type="table" w:styleId="45">
+  <w:style w:type="table" w:styleId="757">
     <w:name w:val="Grid Table 4 - Accent 6"/>
-    <w:basedOn w:val="661"/>
+    <w:basedOn w:val="908"/>
     <w:uiPriority w:val="59"/>
     <w:pPr>
       <w:pBdr/>
@@ -11843,9 +12104,9 @@
       </w:tcPr>
     </w:tblStylePr>
   </w:style>
-  <w:style w:type="table" w:styleId="46">
+  <w:style w:type="table" w:styleId="758">
     <w:name w:val="Grid Table 5 Dark"/>
-    <w:basedOn w:val="661"/>
+    <w:basedOn w:val="908"/>
     <w:uiPriority w:val="99"/>
     <w:pPr>
       <w:pBdr/>
@@ -12071,9 +12332,9 @@
       </w:tcPr>
     </w:tblStylePr>
   </w:style>
-  <w:style w:type="table" w:styleId="47">
+  <w:style w:type="table" w:styleId="759">
     <w:name w:val="Grid Table 5 Dark- Accent 1"/>
-    <w:basedOn w:val="661"/>
+    <w:basedOn w:val="908"/>
     <w:uiPriority w:val="99"/>
     <w:pPr>
       <w:pBdr/>
@@ -12299,9 +12560,9 @@
       </w:tcPr>
     </w:tblStylePr>
   </w:style>
-  <w:style w:type="table" w:styleId="48">
+  <w:style w:type="table" w:styleId="760">
     <w:name w:val="Grid Table 5 Dark - Accent 2"/>
-    <w:basedOn w:val="661"/>
+    <w:basedOn w:val="908"/>
     <w:uiPriority w:val="99"/>
     <w:pPr>
       <w:pBdr/>
@@ -12527,9 +12788,9 @@
       </w:tcPr>
     </w:tblStylePr>
   </w:style>
-  <w:style w:type="table" w:styleId="49">
+  <w:style w:type="table" w:styleId="761">
     <w:name w:val="Grid Table 5 Dark - Accent 3"/>
-    <w:basedOn w:val="661"/>
+    <w:basedOn w:val="908"/>
     <w:uiPriority w:val="99"/>
     <w:pPr>
       <w:pBdr/>
@@ -12755,9 +13016,9 @@
       </w:tcPr>
     </w:tblStylePr>
   </w:style>
-  <w:style w:type="table" w:styleId="50">
+  <w:style w:type="table" w:styleId="762">
     <w:name w:val="Grid Table 5 Dark- Accent 4"/>
-    <w:basedOn w:val="661"/>
+    <w:basedOn w:val="908"/>
     <w:uiPriority w:val="99"/>
     <w:pPr>
       <w:pBdr/>
@@ -12983,9 +13244,9 @@
       </w:tcPr>
     </w:tblStylePr>
   </w:style>
-  <w:style w:type="table" w:styleId="51">
+  <w:style w:type="table" w:styleId="763">
     <w:name w:val="Grid Table 5 Dark - Accent 5"/>
-    <w:basedOn w:val="661"/>
+    <w:basedOn w:val="908"/>
     <w:uiPriority w:val="99"/>
     <w:pPr>
       <w:pBdr/>
@@ -13211,9 +13472,9 @@
       </w:tcPr>
     </w:tblStylePr>
   </w:style>
-  <w:style w:type="table" w:styleId="52">
+  <w:style w:type="table" w:styleId="764">
     <w:name w:val="Grid Table 5 Dark - Accent 6"/>
-    <w:basedOn w:val="661"/>
+    <w:basedOn w:val="908"/>
     <w:uiPriority w:val="99"/>
     <w:pPr>
       <w:pBdr/>
@@ -13439,9 +13700,9 @@
       </w:tcPr>
     </w:tblStylePr>
   </w:style>
-  <w:style w:type="table" w:styleId="53">
+  <w:style w:type="table" w:styleId="765">
     <w:name w:val="Grid Table 6 Colorful"/>
-    <w:basedOn w:val="661"/>
+    <w:basedOn w:val="908"/>
     <w:uiPriority w:val="99"/>
     <w:pPr>
       <w:pBdr/>
@@ -13669,9 +13930,9 @@
       </w:tcPr>
     </w:tblStylePr>
   </w:style>
-  <w:style w:type="table" w:styleId="54">
+  <w:style w:type="table" w:styleId="766">
     <w:name w:val="Grid Table 6 Colorful - Accent 1"/>
-    <w:basedOn w:val="661"/>
+    <w:basedOn w:val="908"/>
     <w:uiPriority w:val="99"/>
     <w:pPr>
       <w:pBdr/>
@@ -13899,9 +14160,9 @@
       </w:tcPr>
     </w:tblStylePr>
   </w:style>
-  <w:style w:type="table" w:styleId="55">
+  <w:style w:type="table" w:styleId="767">
     <w:name w:val="Grid Table 6 Colorful - Accent 2"/>
-    <w:basedOn w:val="661"/>
+    <w:basedOn w:val="908"/>
     <w:uiPriority w:val="99"/>
     <w:pPr>
       <w:pBdr/>
@@ -14129,9 +14390,9 @@
       </w:tcPr>
     </w:tblStylePr>
   </w:style>
-  <w:style w:type="table" w:styleId="56">
+  <w:style w:type="table" w:styleId="768">
     <w:name w:val="Grid Table 6 Colorful - Accent 3"/>
-    <w:basedOn w:val="661"/>
+    <w:basedOn w:val="908"/>
     <w:uiPriority w:val="99"/>
     <w:pPr>
       <w:pBdr/>
@@ -14359,9 +14620,9 @@
       </w:tcPr>
     </w:tblStylePr>
   </w:style>
-  <w:style w:type="table" w:styleId="57">
+  <w:style w:type="table" w:styleId="769">
     <w:name w:val="Grid Table 6 Colorful - Accent 4"/>
-    <w:basedOn w:val="661"/>
+    <w:basedOn w:val="908"/>
     <w:uiPriority w:val="99"/>
     <w:pPr>
       <w:pBdr/>
@@ -14589,9 +14850,9 @@
       </w:tcPr>
     </w:tblStylePr>
   </w:style>
-  <w:style w:type="table" w:styleId="58">
+  <w:style w:type="table" w:styleId="770">
     <w:name w:val="Grid Table 6 Colorful - Accent 5"/>
-    <w:basedOn w:val="661"/>
+    <w:basedOn w:val="908"/>
     <w:uiPriority w:val="99"/>
     <w:pPr>
       <w:pBdr/>
@@ -14819,9 +15080,9 @@
       </w:tcPr>
     </w:tblStylePr>
   </w:style>
-  <w:style w:type="table" w:styleId="59">
+  <w:style w:type="table" w:styleId="771">
     <w:name w:val="Grid Table 6 Colorful - Accent 6"/>
-    <w:basedOn w:val="661"/>
+    <w:basedOn w:val="908"/>
     <w:uiPriority w:val="99"/>
     <w:pPr>
       <w:pBdr/>
@@ -15049,9 +15310,9 @@
       </w:tcPr>
     </w:tblStylePr>
   </w:style>
-  <w:style w:type="table" w:styleId="60">
+  <w:style w:type="table" w:styleId="772">
     <w:name w:val="Grid Table 7 Colorful"/>
-    <w:basedOn w:val="661"/>
+    <w:basedOn w:val="908"/>
     <w:uiPriority w:val="99"/>
     <w:pPr>
       <w:pBdr/>
@@ -15153,11 +15414,11 @@
         <w:tblBorders/>
       </w:tblPr>
       <w:tcPr>
-        <w:shd w:color="ffffff"/>
+        <w:shd w:val="clear" w:color="ffffff"/>
         <w:tcBorders>
-          <w:top w:val="none"/>
-          <w:left w:val="none"/>
-          <w:bottom w:val="none"/>
+          <w:top w:val="none" w:color="000000" w:sz="4" w:space="0"/>
+          <w:left w:val="none" w:color="000000" w:sz="4" w:space="0"/>
+          <w:bottom w:val="none" w:color="000000" w:sz="4" w:space="0"/>
           <w:right w:val="single" w:color="000000" w:themeColor="text1" w:themeTint="80" w:sz="4" w:space="0"/>
         </w:tcBorders>
       </w:tcPr>
@@ -15180,10 +15441,10 @@
       <w:tcPr>
         <w:shd w:val="clear" w:color="ffffff" w:themeColor="light1" w:fill="ffffff" w:themeFill="light1"/>
         <w:tcBorders>
-          <w:top w:val="none"/>
-          <w:left w:val="none"/>
+          <w:top w:val="none" w:color="000000" w:sz="4" w:space="0"/>
+          <w:left w:val="none" w:color="000000" w:sz="4" w:space="0"/>
           <w:bottom w:val="single" w:color="000000" w:themeColor="text1" w:themeTint="80" w:sz="4" w:space="0"/>
-          <w:right w:val="none"/>
+          <w:right w:val="none" w:color="000000" w:sz="4" w:space="0"/>
         </w:tcBorders>
       </w:tcPr>
     </w:tblStylePr>
@@ -15203,12 +15464,12 @@
         <w:tblBorders/>
       </w:tblPr>
       <w:tcPr>
-        <w:shd w:color="ffffff"/>
+        <w:shd w:val="clear" w:color="ffffff"/>
         <w:tcBorders>
-          <w:top w:val="none"/>
+          <w:top w:val="none" w:color="000000" w:sz="4" w:space="0"/>
           <w:left w:val="single" w:color="000000" w:themeColor="text1" w:themeTint="80" w:sz="4" w:space="0"/>
-          <w:bottom w:val="none"/>
-          <w:right w:val="none"/>
+          <w:bottom w:val="none" w:color="000000" w:sz="4" w:space="0"/>
+          <w:right w:val="none" w:color="000000" w:sz="4" w:space="0"/>
         </w:tcBorders>
       </w:tcPr>
     </w:tblStylePr>
@@ -15231,9 +15492,9 @@
         <w:shd w:val="clear" w:color="ffffff" w:themeColor="light1" w:fill="ffffff" w:themeFill="light1"/>
         <w:tcBorders>
           <w:top w:val="single" w:color="000000" w:themeColor="text1" w:themeTint="80" w:sz="4" w:space="0"/>
-          <w:left w:val="none"/>
-          <w:bottom w:val="none"/>
-          <w:right w:val="none"/>
+          <w:left w:val="none" w:color="000000" w:sz="4" w:space="0"/>
+          <w:bottom w:val="none" w:color="000000" w:sz="4" w:space="0"/>
+          <w:right w:val="none" w:color="000000" w:sz="4" w:space="0"/>
         </w:tcBorders>
       </w:tcPr>
     </w:tblStylePr>
@@ -15303,9 +15564,9 @@
       </w:tcPr>
     </w:tblStylePr>
   </w:style>
-  <w:style w:type="table" w:styleId="61">
+  <w:style w:type="table" w:styleId="773">
     <w:name w:val="Grid Table 7 Colorful - Accent 1"/>
-    <w:basedOn w:val="661"/>
+    <w:basedOn w:val="908"/>
     <w:uiPriority w:val="99"/>
     <w:pPr>
       <w:pBdr/>
@@ -15407,11 +15668,11 @@
         <w:tblBorders/>
       </w:tblPr>
       <w:tcPr>
-        <w:shd w:color="ffffff"/>
+        <w:shd w:val="clear" w:color="ffffff"/>
         <w:tcBorders>
-          <w:top w:val="none"/>
-          <w:left w:val="none"/>
-          <w:bottom w:val="none"/>
+          <w:top w:val="none" w:color="000000" w:sz="4" w:space="0"/>
+          <w:left w:val="none" w:color="000000" w:sz="4" w:space="0"/>
+          <w:bottom w:val="none" w:color="000000" w:sz="4" w:space="0"/>
           <w:right w:val="single" w:color="000000" w:themeColor="accent1" w:themeTint="80" w:sz="4" w:space="0"/>
         </w:tcBorders>
       </w:tcPr>
@@ -15434,10 +15695,10 @@
       <w:tcPr>
         <w:shd w:val="clear" w:color="ffffff" w:themeColor="light1" w:fill="ffffff" w:themeFill="light1"/>
         <w:tcBorders>
-          <w:top w:val="none"/>
-          <w:left w:val="none"/>
+          <w:top w:val="none" w:color="000000" w:sz="4" w:space="0"/>
+          <w:left w:val="none" w:color="000000" w:sz="4" w:space="0"/>
           <w:bottom w:val="single" w:color="000000" w:themeColor="accent1" w:themeTint="80" w:sz="4" w:space="0"/>
-          <w:right w:val="none"/>
+          <w:right w:val="none" w:color="000000" w:sz="4" w:space="0"/>
         </w:tcBorders>
       </w:tcPr>
     </w:tblStylePr>
@@ -15457,12 +15718,12 @@
         <w:tblBorders/>
       </w:tblPr>
       <w:tcPr>
-        <w:shd w:color="ffffff"/>
+        <w:shd w:val="clear" w:color="ffffff"/>
         <w:tcBorders>
-          <w:top w:val="none"/>
+          <w:top w:val="none" w:color="000000" w:sz="4" w:space="0"/>
           <w:left w:val="single" w:color="000000" w:themeColor="accent1" w:themeTint="80" w:sz="4" w:space="0"/>
-          <w:bottom w:val="none"/>
-          <w:right w:val="none"/>
+          <w:bottom w:val="none" w:color="000000" w:sz="4" w:space="0"/>
+          <w:right w:val="none" w:color="000000" w:sz="4" w:space="0"/>
         </w:tcBorders>
       </w:tcPr>
     </w:tblStylePr>
@@ -15485,9 +15746,9 @@
         <w:shd w:val="clear" w:color="ffffff" w:themeColor="light1" w:fill="ffffff" w:themeFill="light1"/>
         <w:tcBorders>
           <w:top w:val="single" w:color="000000" w:themeColor="accent1" w:themeTint="80" w:sz="4" w:space="0"/>
-          <w:left w:val="none"/>
-          <w:bottom w:val="none"/>
-          <w:right w:val="none"/>
+          <w:left w:val="none" w:color="000000" w:sz="4" w:space="0"/>
+          <w:bottom w:val="none" w:color="000000" w:sz="4" w:space="0"/>
+          <w:right w:val="none" w:color="000000" w:sz="4" w:space="0"/>
         </w:tcBorders>
       </w:tcPr>
     </w:tblStylePr>
@@ -15557,9 +15818,9 @@
       </w:tcPr>
     </w:tblStylePr>
   </w:style>
-  <w:style w:type="table" w:styleId="62">
+  <w:style w:type="table" w:styleId="774">
     <w:name w:val="Grid Table 7 Colorful - Accent 2"/>
-    <w:basedOn w:val="661"/>
+    <w:basedOn w:val="908"/>
     <w:uiPriority w:val="99"/>
     <w:pPr>
       <w:pBdr/>
@@ -15661,11 +15922,11 @@
         <w:tblBorders/>
       </w:tblPr>
       <w:tcPr>
-        <w:shd w:color="ffffff"/>
+        <w:shd w:val="clear" w:color="ffffff"/>
         <w:tcBorders>
-          <w:top w:val="none"/>
-          <w:left w:val="none"/>
-          <w:bottom w:val="none"/>
+          <w:top w:val="none" w:color="000000" w:sz="4" w:space="0"/>
+          <w:left w:val="none" w:color="000000" w:sz="4" w:space="0"/>
+          <w:bottom w:val="none" w:color="000000" w:sz="4" w:space="0"/>
           <w:right w:val="single" w:color="000000" w:themeColor="accent2" w:themeTint="97" w:sz="4" w:space="0"/>
         </w:tcBorders>
       </w:tcPr>
@@ -15688,10 +15949,10 @@
       <w:tcPr>
         <w:shd w:val="clear" w:color="ffffff" w:themeColor="light1" w:fill="ffffff" w:themeFill="light1"/>
         <w:tcBorders>
-          <w:top w:val="none"/>
-          <w:left w:val="none"/>
+          <w:top w:val="none" w:color="000000" w:sz="4" w:space="0"/>
+          <w:left w:val="none" w:color="000000" w:sz="4" w:space="0"/>
           <w:bottom w:val="single" w:color="000000" w:themeColor="accent2" w:themeTint="97" w:sz="4" w:space="0"/>
-          <w:right w:val="none"/>
+          <w:right w:val="none" w:color="000000" w:sz="4" w:space="0"/>
         </w:tcBorders>
       </w:tcPr>
     </w:tblStylePr>
@@ -15711,12 +15972,12 @@
         <w:tblBorders/>
       </w:tblPr>
       <w:tcPr>
-        <w:shd w:color="ffffff"/>
+        <w:shd w:val="clear" w:color="ffffff"/>
         <w:tcBorders>
-          <w:top w:val="none"/>
+          <w:top w:val="none" w:color="000000" w:sz="4" w:space="0"/>
           <w:left w:val="single" w:color="000000" w:themeColor="accent2" w:themeTint="97" w:sz="4" w:space="0"/>
-          <w:bottom w:val="none"/>
-          <w:right w:val="none"/>
+          <w:bottom w:val="none" w:color="000000" w:sz="4" w:space="0"/>
+          <w:right w:val="none" w:color="000000" w:sz="4" w:space="0"/>
         </w:tcBorders>
       </w:tcPr>
     </w:tblStylePr>
@@ -15739,9 +16000,9 @@
         <w:shd w:val="clear" w:color="ffffff" w:themeColor="light1" w:fill="ffffff" w:themeFill="light1"/>
         <w:tcBorders>
           <w:top w:val="single" w:color="000000" w:themeColor="accent2" w:themeTint="97" w:sz="4" w:space="0"/>
-          <w:left w:val="none"/>
-          <w:bottom w:val="none"/>
-          <w:right w:val="none"/>
+          <w:left w:val="none" w:color="000000" w:sz="4" w:space="0"/>
+          <w:bottom w:val="none" w:color="000000" w:sz="4" w:space="0"/>
+          <w:right w:val="none" w:color="000000" w:sz="4" w:space="0"/>
         </w:tcBorders>
       </w:tcPr>
     </w:tblStylePr>
@@ -15811,9 +16072,9 @@
       </w:tcPr>
     </w:tblStylePr>
   </w:style>
-  <w:style w:type="table" w:styleId="63">
+  <w:style w:type="table" w:styleId="775">
     <w:name w:val="Grid Table 7 Colorful - Accent 3"/>
-    <w:basedOn w:val="661"/>
+    <w:basedOn w:val="908"/>
     <w:uiPriority w:val="99"/>
     <w:pPr>
       <w:pBdr/>
@@ -15915,11 +16176,11 @@
         <w:tblBorders/>
       </w:tblPr>
       <w:tcPr>
-        <w:shd w:color="ffffff"/>
+        <w:shd w:val="clear" w:color="ffffff"/>
         <w:tcBorders>
-          <w:top w:val="none"/>
-          <w:left w:val="none"/>
-          <w:bottom w:val="none"/>
+          <w:top w:val="none" w:color="000000" w:sz="4" w:space="0"/>
+          <w:left w:val="none" w:color="000000" w:sz="4" w:space="0"/>
+          <w:bottom w:val="none" w:color="000000" w:sz="4" w:space="0"/>
           <w:right w:val="single" w:color="000000" w:themeColor="accent3" w:themeTint="FE" w:sz="4" w:space="0"/>
         </w:tcBorders>
       </w:tcPr>
@@ -15942,10 +16203,10 @@
       <w:tcPr>
         <w:shd w:val="clear" w:color="ffffff" w:themeColor="light1" w:fill="ffffff" w:themeFill="light1"/>
         <w:tcBorders>
-          <w:top w:val="none"/>
-          <w:left w:val="none"/>
+          <w:top w:val="none" w:color="000000" w:sz="4" w:space="0"/>
+          <w:left w:val="none" w:color="000000" w:sz="4" w:space="0"/>
           <w:bottom w:val="single" w:color="000000" w:themeColor="accent3" w:themeTint="FE" w:sz="4" w:space="0"/>
-          <w:right w:val="none"/>
+          <w:right w:val="none" w:color="000000" w:sz="4" w:space="0"/>
         </w:tcBorders>
       </w:tcPr>
     </w:tblStylePr>
@@ -15965,12 +16226,12 @@
         <w:tblBorders/>
       </w:tblPr>
       <w:tcPr>
-        <w:shd w:color="ffffff"/>
+        <w:shd w:val="clear" w:color="ffffff"/>
         <w:tcBorders>
-          <w:top w:val="none"/>
+          <w:top w:val="none" w:color="000000" w:sz="4" w:space="0"/>
           <w:left w:val="single" w:color="000000" w:themeColor="accent3" w:themeTint="FE" w:sz="4" w:space="0"/>
-          <w:bottom w:val="none"/>
-          <w:right w:val="none"/>
+          <w:bottom w:val="none" w:color="000000" w:sz="4" w:space="0"/>
+          <w:right w:val="none" w:color="000000" w:sz="4" w:space="0"/>
         </w:tcBorders>
       </w:tcPr>
     </w:tblStylePr>
@@ -15993,9 +16254,9 @@
         <w:shd w:val="clear" w:color="ffffff" w:themeColor="light1" w:fill="ffffff" w:themeFill="light1"/>
         <w:tcBorders>
           <w:top w:val="single" w:color="000000" w:themeColor="accent3" w:themeTint="FE" w:sz="4" w:space="0"/>
-          <w:left w:val="none"/>
-          <w:bottom w:val="none"/>
-          <w:right w:val="none"/>
+          <w:left w:val="none" w:color="000000" w:sz="4" w:space="0"/>
+          <w:bottom w:val="none" w:color="000000" w:sz="4" w:space="0"/>
+          <w:right w:val="none" w:color="000000" w:sz="4" w:space="0"/>
         </w:tcBorders>
       </w:tcPr>
     </w:tblStylePr>
@@ -16065,9 +16326,9 @@
       </w:tcPr>
     </w:tblStylePr>
   </w:style>
-  <w:style w:type="table" w:styleId="64">
+  <w:style w:type="table" w:styleId="776">
     <w:name w:val="Grid Table 7 Colorful - Accent 4"/>
-    <w:basedOn w:val="661"/>
+    <w:basedOn w:val="908"/>
     <w:uiPriority w:val="99"/>
     <w:pPr>
       <w:pBdr/>
@@ -16169,11 +16430,11 @@
         <w:tblBorders/>
       </w:tblPr>
       <w:tcPr>
-        <w:shd w:color="ffffff"/>
+        <w:shd w:val="clear" w:color="ffffff"/>
         <w:tcBorders>
-          <w:top w:val="none"/>
-          <w:left w:val="none"/>
-          <w:bottom w:val="none"/>
+          <w:top w:val="none" w:color="000000" w:sz="4" w:space="0"/>
+          <w:left w:val="none" w:color="000000" w:sz="4" w:space="0"/>
+          <w:bottom w:val="none" w:color="000000" w:sz="4" w:space="0"/>
           <w:right w:val="single" w:color="000000" w:themeColor="accent4" w:themeTint="9A" w:sz="4" w:space="0"/>
         </w:tcBorders>
       </w:tcPr>
@@ -16196,10 +16457,10 @@
       <w:tcPr>
         <w:shd w:val="clear" w:color="ffffff" w:themeColor="light1" w:fill="ffffff" w:themeFill="light1"/>
         <w:tcBorders>
-          <w:top w:val="none"/>
-          <w:left w:val="none"/>
+          <w:top w:val="none" w:color="000000" w:sz="4" w:space="0"/>
+          <w:left w:val="none" w:color="000000" w:sz="4" w:space="0"/>
           <w:bottom w:val="single" w:color="000000" w:themeColor="accent4" w:themeTint="9A" w:sz="4" w:space="0"/>
-          <w:right w:val="none"/>
+          <w:right w:val="none" w:color="000000" w:sz="4" w:space="0"/>
         </w:tcBorders>
       </w:tcPr>
     </w:tblStylePr>
@@ -16219,12 +16480,12 @@
         <w:tblBorders/>
       </w:tblPr>
       <w:tcPr>
-        <w:shd w:color="ffffff"/>
+        <w:shd w:val="clear" w:color="ffffff"/>
         <w:tcBorders>
-          <w:top w:val="none"/>
+          <w:top w:val="none" w:color="000000" w:sz="4" w:space="0"/>
           <w:left w:val="single" w:color="000000" w:themeColor="accent4" w:themeTint="9A" w:sz="4" w:space="0"/>
-          <w:bottom w:val="none"/>
-          <w:right w:val="none"/>
+          <w:bottom w:val="none" w:color="000000" w:sz="4" w:space="0"/>
+          <w:right w:val="none" w:color="000000" w:sz="4" w:space="0"/>
         </w:tcBorders>
       </w:tcPr>
     </w:tblStylePr>
@@ -16247,9 +16508,9 @@
         <w:shd w:val="clear" w:color="ffffff" w:themeColor="light1" w:fill="ffffff" w:themeFill="light1"/>
         <w:tcBorders>
           <w:top w:val="single" w:color="000000" w:themeColor="accent4" w:themeTint="9A" w:sz="4" w:space="0"/>
-          <w:left w:val="none"/>
-          <w:bottom w:val="none"/>
-          <w:right w:val="none"/>
+          <w:left w:val="none" w:color="000000" w:sz="4" w:space="0"/>
+          <w:bottom w:val="none" w:color="000000" w:sz="4" w:space="0"/>
+          <w:right w:val="none" w:color="000000" w:sz="4" w:space="0"/>
         </w:tcBorders>
       </w:tcPr>
     </w:tblStylePr>
@@ -16319,9 +16580,9 @@
       </w:tcPr>
     </w:tblStylePr>
   </w:style>
-  <w:style w:type="table" w:styleId="65">
+  <w:style w:type="table" w:styleId="777">
     <w:name w:val="Grid Table 7 Colorful - Accent 5"/>
-    <w:basedOn w:val="661"/>
+    <w:basedOn w:val="908"/>
     <w:uiPriority w:val="99"/>
     <w:pPr>
       <w:pBdr/>
@@ -16423,11 +16684,11 @@
         <w:tblBorders/>
       </w:tblPr>
       <w:tcPr>
-        <w:shd w:color="ffffff"/>
+        <w:shd w:val="clear" w:color="ffffff"/>
         <w:tcBorders>
-          <w:top w:val="none"/>
-          <w:left w:val="none"/>
-          <w:bottom w:val="none"/>
+          <w:top w:val="none" w:color="000000" w:sz="4" w:space="0"/>
+          <w:left w:val="none" w:color="000000" w:sz="4" w:space="0"/>
+          <w:bottom w:val="none" w:color="000000" w:sz="4" w:space="0"/>
           <w:right w:val="single" w:color="000000" w:themeColor="accent5" w:themeTint="90" w:sz="4" w:space="0"/>
         </w:tcBorders>
       </w:tcPr>
@@ -16450,10 +16711,10 @@
       <w:tcPr>
         <w:shd w:val="clear" w:color="ffffff" w:themeColor="light1" w:fill="ffffff" w:themeFill="light1"/>
         <w:tcBorders>
-          <w:top w:val="none"/>
-          <w:left w:val="none"/>
+          <w:top w:val="none" w:color="000000" w:sz="4" w:space="0"/>
+          <w:left w:val="none" w:color="000000" w:sz="4" w:space="0"/>
           <w:bottom w:val="single" w:color="000000" w:themeColor="accent5" w:themeTint="90" w:sz="4" w:space="0"/>
-          <w:right w:val="none"/>
+          <w:right w:val="none" w:color="000000" w:sz="4" w:space="0"/>
         </w:tcBorders>
       </w:tcPr>
     </w:tblStylePr>
@@ -16473,12 +16734,12 @@
         <w:tblBorders/>
       </w:tblPr>
       <w:tcPr>
-        <w:shd w:color="ffffff"/>
+        <w:shd w:val="clear" w:color="ffffff"/>
         <w:tcBorders>
-          <w:top w:val="none"/>
+          <w:top w:val="none" w:color="000000" w:sz="4" w:space="0"/>
           <w:left w:val="single" w:color="000000" w:themeColor="accent5" w:themeTint="90" w:sz="4" w:space="0"/>
-          <w:bottom w:val="none"/>
-          <w:right w:val="none"/>
+          <w:bottom w:val="none" w:color="000000" w:sz="4" w:space="0"/>
+          <w:right w:val="none" w:color="000000" w:sz="4" w:space="0"/>
         </w:tcBorders>
       </w:tcPr>
     </w:tblStylePr>
@@ -16501,9 +16762,9 @@
         <w:shd w:val="clear" w:color="ffffff" w:themeColor="light1" w:fill="ffffff" w:themeFill="light1"/>
         <w:tcBorders>
           <w:top w:val="single" w:color="000000" w:themeColor="accent5" w:themeTint="90" w:sz="4" w:space="0"/>
-          <w:left w:val="none"/>
-          <w:bottom w:val="none"/>
-          <w:right w:val="none"/>
+          <w:left w:val="none" w:color="000000" w:sz="4" w:space="0"/>
+          <w:bottom w:val="none" w:color="000000" w:sz="4" w:space="0"/>
+          <w:right w:val="none" w:color="000000" w:sz="4" w:space="0"/>
         </w:tcBorders>
       </w:tcPr>
     </w:tblStylePr>
@@ -16573,9 +16834,9 @@
       </w:tcPr>
     </w:tblStylePr>
   </w:style>
-  <w:style w:type="table" w:styleId="66">
+  <w:style w:type="table" w:styleId="778">
     <w:name w:val="Grid Table 7 Colorful - Accent 6"/>
-    <w:basedOn w:val="661"/>
+    <w:basedOn w:val="908"/>
     <w:uiPriority w:val="99"/>
     <w:pPr>
       <w:pBdr/>
@@ -16677,11 +16938,11 @@
         <w:tblBorders/>
       </w:tblPr>
       <w:tcPr>
-        <w:shd w:color="ffffff"/>
+        <w:shd w:val="clear" w:color="ffffff"/>
         <w:tcBorders>
-          <w:top w:val="none"/>
-          <w:left w:val="none"/>
-          <w:bottom w:val="none"/>
+          <w:top w:val="none" w:color="000000" w:sz="4" w:space="0"/>
+          <w:left w:val="none" w:color="000000" w:sz="4" w:space="0"/>
+          <w:bottom w:val="none" w:color="000000" w:sz="4" w:space="0"/>
           <w:right w:val="single" w:color="000000" w:themeColor="accent6" w:themeTint="90" w:sz="4" w:space="0"/>
         </w:tcBorders>
       </w:tcPr>
@@ -16704,10 +16965,10 @@
       <w:tcPr>
         <w:shd w:val="clear" w:color="ffffff" w:themeColor="light1" w:fill="ffffff" w:themeFill="light1"/>
         <w:tcBorders>
-          <w:top w:val="none"/>
-          <w:left w:val="none"/>
+          <w:top w:val="none" w:color="000000" w:sz="4" w:space="0"/>
+          <w:left w:val="none" w:color="000000" w:sz="4" w:space="0"/>
           <w:bottom w:val="single" w:color="000000" w:themeColor="accent6" w:themeTint="90" w:sz="4" w:space="0"/>
-          <w:right w:val="none"/>
+          <w:right w:val="none" w:color="000000" w:sz="4" w:space="0"/>
         </w:tcBorders>
       </w:tcPr>
     </w:tblStylePr>
@@ -16727,12 +16988,12 @@
         <w:tblBorders/>
       </w:tblPr>
       <w:tcPr>
-        <w:shd w:color="ffffff"/>
+        <w:shd w:val="clear" w:color="ffffff"/>
         <w:tcBorders>
-          <w:top w:val="none"/>
+          <w:top w:val="none" w:color="000000" w:sz="4" w:space="0"/>
           <w:left w:val="single" w:color="000000" w:themeColor="accent6" w:themeTint="90" w:sz="4" w:space="0"/>
-          <w:bottom w:val="none"/>
-          <w:right w:val="none"/>
+          <w:bottom w:val="none" w:color="000000" w:sz="4" w:space="0"/>
+          <w:right w:val="none" w:color="000000" w:sz="4" w:space="0"/>
         </w:tcBorders>
       </w:tcPr>
     </w:tblStylePr>
@@ -16755,9 +17016,9 @@
         <w:shd w:val="clear" w:color="ffffff" w:themeColor="light1" w:fill="ffffff" w:themeFill="light1"/>
         <w:tcBorders>
           <w:top w:val="single" w:color="000000" w:themeColor="accent6" w:themeTint="90" w:sz="4" w:space="0"/>
-          <w:left w:val="none"/>
-          <w:bottom w:val="none"/>
-          <w:right w:val="none"/>
+          <w:left w:val="none" w:color="000000" w:sz="4" w:space="0"/>
+          <w:bottom w:val="none" w:color="000000" w:sz="4" w:space="0"/>
+          <w:right w:val="none" w:color="000000" w:sz="4" w:space="0"/>
         </w:tcBorders>
       </w:tcPr>
     </w:tblStylePr>
@@ -16827,9 +17088,9 @@
       </w:tcPr>
     </w:tblStylePr>
   </w:style>
-  <w:style w:type="table" w:styleId="67">
+  <w:style w:type="table" w:styleId="779">
     <w:name w:val="List Table 1 Light"/>
-    <w:basedOn w:val="661"/>
+    <w:basedOn w:val="908"/>
     <w:uiPriority w:val="99"/>
     <w:pPr>
       <w:pBdr/>
@@ -17043,9 +17304,9 @@
       </w:tcPr>
     </w:tblStylePr>
   </w:style>
-  <w:style w:type="table" w:styleId="68">
+  <w:style w:type="table" w:styleId="780">
     <w:name w:val="List Table 1 Light - Accent 1"/>
-    <w:basedOn w:val="661"/>
+    <w:basedOn w:val="908"/>
     <w:uiPriority w:val="99"/>
     <w:pPr>
       <w:pBdr/>
@@ -17259,9 +17520,9 @@
       </w:tcPr>
     </w:tblStylePr>
   </w:style>
-  <w:style w:type="table" w:styleId="69">
+  <w:style w:type="table" w:styleId="781">
     <w:name w:val="List Table 1 Light - Accent 2"/>
-    <w:basedOn w:val="661"/>
+    <w:basedOn w:val="908"/>
     <w:uiPriority w:val="99"/>
     <w:pPr>
       <w:pBdr/>
@@ -17475,9 +17736,9 @@
       </w:tcPr>
     </w:tblStylePr>
   </w:style>
-  <w:style w:type="table" w:styleId="70">
+  <w:style w:type="table" w:styleId="782">
     <w:name w:val="List Table 1 Light - Accent 3"/>
-    <w:basedOn w:val="661"/>
+    <w:basedOn w:val="908"/>
     <w:uiPriority w:val="99"/>
     <w:pPr>
       <w:pBdr/>
@@ -17691,9 +17952,9 @@
       </w:tcPr>
     </w:tblStylePr>
   </w:style>
-  <w:style w:type="table" w:styleId="71">
+  <w:style w:type="table" w:styleId="783">
     <w:name w:val="List Table 1 Light - Accent 4"/>
-    <w:basedOn w:val="661"/>
+    <w:basedOn w:val="908"/>
     <w:uiPriority w:val="99"/>
     <w:pPr>
       <w:pBdr/>
@@ -17907,9 +18168,9 @@
       </w:tcPr>
     </w:tblStylePr>
   </w:style>
-  <w:style w:type="table" w:styleId="72">
+  <w:style w:type="table" w:styleId="784">
     <w:name w:val="List Table 1 Light - Accent 5"/>
-    <w:basedOn w:val="661"/>
+    <w:basedOn w:val="908"/>
     <w:uiPriority w:val="99"/>
     <w:pPr>
       <w:pBdr/>
@@ -18123,9 +18384,9 @@
       </w:tcPr>
     </w:tblStylePr>
   </w:style>
-  <w:style w:type="table" w:styleId="73">
+  <w:style w:type="table" w:styleId="785">
     <w:name w:val="List Table 1 Light - Accent 6"/>
-    <w:basedOn w:val="661"/>
+    <w:basedOn w:val="908"/>
     <w:uiPriority w:val="99"/>
     <w:pPr>
       <w:pBdr/>
@@ -18339,9 +18600,9 @@
       </w:tcPr>
     </w:tblStylePr>
   </w:style>
-  <w:style w:type="table" w:styleId="74">
+  <w:style w:type="table" w:styleId="786">
     <w:name w:val="List Table 2"/>
-    <w:basedOn w:val="661"/>
+    <w:basedOn w:val="908"/>
     <w:uiPriority w:val="99"/>
     <w:pPr>
       <w:pBdr/>
@@ -18577,9 +18838,9 @@
       </w:tcPr>
     </w:tblStylePr>
   </w:style>
-  <w:style w:type="table" w:styleId="75">
+  <w:style w:type="table" w:styleId="787">
     <w:name w:val="List Table 2 - Accent 1"/>
-    <w:basedOn w:val="661"/>
+    <w:basedOn w:val="908"/>
     <w:uiPriority w:val="99"/>
     <w:pPr>
       <w:pBdr/>
@@ -18815,9 +19076,9 @@
       </w:tcPr>
     </w:tblStylePr>
   </w:style>
-  <w:style w:type="table" w:styleId="76">
+  <w:style w:type="table" w:styleId="788">
     <w:name w:val="List Table 2 - Accent 2"/>
-    <w:basedOn w:val="661"/>
+    <w:basedOn w:val="908"/>
     <w:uiPriority w:val="99"/>
     <w:pPr>
       <w:pBdr/>
@@ -19053,9 +19314,9 @@
       </w:tcPr>
     </w:tblStylePr>
   </w:style>
-  <w:style w:type="table" w:styleId="77">
+  <w:style w:type="table" w:styleId="789">
     <w:name w:val="List Table 2 - Accent 3"/>
-    <w:basedOn w:val="661"/>
+    <w:basedOn w:val="908"/>
     <w:uiPriority w:val="99"/>
     <w:pPr>
       <w:pBdr/>
@@ -19291,9 +19552,9 @@
       </w:tcPr>
     </w:tblStylePr>
   </w:style>
-  <w:style w:type="table" w:styleId="78">
+  <w:style w:type="table" w:styleId="790">
     <w:name w:val="List Table 2 - Accent 4"/>
-    <w:basedOn w:val="661"/>
+    <w:basedOn w:val="908"/>
     <w:uiPriority w:val="99"/>
     <w:pPr>
       <w:pBdr/>
@@ -19529,9 +19790,9 @@
       </w:tcPr>
     </w:tblStylePr>
   </w:style>
-  <w:style w:type="table" w:styleId="79">
+  <w:style w:type="table" w:styleId="791">
     <w:name w:val="List Table 2 - Accent 5"/>
-    <w:basedOn w:val="661"/>
+    <w:basedOn w:val="908"/>
     <w:uiPriority w:val="99"/>
     <w:pPr>
       <w:pBdr/>
@@ -19767,9 +20028,9 @@
       </w:tcPr>
     </w:tblStylePr>
   </w:style>
-  <w:style w:type="table" w:styleId="80">
+  <w:style w:type="table" w:styleId="792">
     <w:name w:val="List Table 2 - Accent 6"/>
-    <w:basedOn w:val="661"/>
+    <w:basedOn w:val="908"/>
     <w:uiPriority w:val="99"/>
     <w:pPr>
       <w:pBdr/>
@@ -20005,9 +20266,9 @@
       </w:tcPr>
     </w:tblStylePr>
   </w:style>
-  <w:style w:type="table" w:styleId="81">
+  <w:style w:type="table" w:styleId="793">
     <w:name w:val="List Table 3"/>
-    <w:basedOn w:val="661"/>
+    <w:basedOn w:val="908"/>
     <w:uiPriority w:val="99"/>
     <w:pPr>
       <w:pBdr/>
@@ -20233,9 +20494,9 @@
       </w:tcPr>
     </w:tblStylePr>
   </w:style>
-  <w:style w:type="table" w:styleId="82">
+  <w:style w:type="table" w:styleId="794">
     <w:name w:val="List Table 3 - Accent 1"/>
-    <w:basedOn w:val="661"/>
+    <w:basedOn w:val="908"/>
     <w:uiPriority w:val="99"/>
     <w:pPr>
       <w:pBdr/>
@@ -20461,9 +20722,9 @@
       </w:tcPr>
     </w:tblStylePr>
   </w:style>
-  <w:style w:type="table" w:styleId="83">
+  <w:style w:type="table" w:styleId="795">
     <w:name w:val="List Table 3 - Accent 2"/>
-    <w:basedOn w:val="661"/>
+    <w:basedOn w:val="908"/>
     <w:uiPriority w:val="99"/>
     <w:pPr>
       <w:pBdr/>
@@ -20689,9 +20950,9 @@
       </w:tcPr>
     </w:tblStylePr>
   </w:style>
-  <w:style w:type="table" w:styleId="84">
+  <w:style w:type="table" w:styleId="796">
     <w:name w:val="List Table 3 - Accent 3"/>
-    <w:basedOn w:val="661"/>
+    <w:basedOn w:val="908"/>
     <w:uiPriority w:val="99"/>
     <w:pPr>
       <w:pBdr/>
@@ -20917,9 +21178,9 @@
       </w:tcPr>
     </w:tblStylePr>
   </w:style>
-  <w:style w:type="table" w:styleId="85">
+  <w:style w:type="table" w:styleId="797">
     <w:name w:val="List Table 3 - Accent 4"/>
-    <w:basedOn w:val="661"/>
+    <w:basedOn w:val="908"/>
     <w:uiPriority w:val="99"/>
     <w:pPr>
       <w:pBdr/>
@@ -21145,9 +21406,9 @@
       </w:tcPr>
     </w:tblStylePr>
   </w:style>
-  <w:style w:type="table" w:styleId="86">
+  <w:style w:type="table" w:styleId="798">
     <w:name w:val="List Table 3 - Accent 5"/>
-    <w:basedOn w:val="661"/>
+    <w:basedOn w:val="908"/>
     <w:uiPriority w:val="99"/>
     <w:pPr>
       <w:pBdr/>
@@ -21373,9 +21634,9 @@
       </w:tcPr>
     </w:tblStylePr>
   </w:style>
-  <w:style w:type="table" w:styleId="87">
+  <w:style w:type="table" w:styleId="799">
     <w:name w:val="List Table 3 - Accent 6"/>
-    <w:basedOn w:val="661"/>
+    <w:basedOn w:val="908"/>
     <w:uiPriority w:val="99"/>
     <w:pPr>
       <w:pBdr/>
@@ -21601,9 +21862,9 @@
       </w:tcPr>
     </w:tblStylePr>
   </w:style>
-  <w:style w:type="table" w:styleId="88">
+  <w:style w:type="table" w:styleId="800">
     <w:name w:val="List Table 4"/>
-    <w:basedOn w:val="661"/>
+    <w:basedOn w:val="908"/>
     <w:uiPriority w:val="99"/>
     <w:pPr>
       <w:pBdr/>
@@ -21826,9 +22087,9 @@
       </w:tcPr>
     </w:tblStylePr>
   </w:style>
-  <w:style w:type="table" w:styleId="89">
+  <w:style w:type="table" w:styleId="801">
     <w:name w:val="List Table 4 - Accent 1"/>
-    <w:basedOn w:val="661"/>
+    <w:basedOn w:val="908"/>
     <w:uiPriority w:val="99"/>
     <w:pPr>
       <w:pBdr/>
@@ -22051,9 +22312,9 @@
       </w:tcPr>
     </w:tblStylePr>
   </w:style>
-  <w:style w:type="table" w:styleId="90">
+  <w:style w:type="table" w:styleId="802">
     <w:name w:val="List Table 4 - Accent 2"/>
-    <w:basedOn w:val="661"/>
+    <w:basedOn w:val="908"/>
     <w:uiPriority w:val="99"/>
     <w:pPr>
       <w:pBdr/>
@@ -22276,9 +22537,9 @@
       </w:tcPr>
     </w:tblStylePr>
   </w:style>
-  <w:style w:type="table" w:styleId="91">
+  <w:style w:type="table" w:styleId="803">
     <w:name w:val="List Table 4 - Accent 3"/>
-    <w:basedOn w:val="661"/>
+    <w:basedOn w:val="908"/>
     <w:uiPriority w:val="99"/>
     <w:pPr>
       <w:pBdr/>
@@ -22501,9 +22762,9 @@
       </w:tcPr>
     </w:tblStylePr>
   </w:style>
-  <w:style w:type="table" w:styleId="92">
+  <w:style w:type="table" w:styleId="804">
     <w:name w:val="List Table 4 - Accent 4"/>
-    <w:basedOn w:val="661"/>
+    <w:basedOn w:val="908"/>
     <w:uiPriority w:val="99"/>
     <w:pPr>
       <w:pBdr/>
@@ -22726,9 +22987,9 @@
       </w:tcPr>
     </w:tblStylePr>
   </w:style>
-  <w:style w:type="table" w:styleId="93">
+  <w:style w:type="table" w:styleId="805">
     <w:name w:val="List Table 4 - Accent 5"/>
-    <w:basedOn w:val="661"/>
+    <w:basedOn w:val="908"/>
     <w:uiPriority w:val="99"/>
     <w:pPr>
       <w:pBdr/>
@@ -22951,9 +23212,9 @@
       </w:tcPr>
     </w:tblStylePr>
   </w:style>
-  <w:style w:type="table" w:styleId="94">
+  <w:style w:type="table" w:styleId="806">
     <w:name w:val="List Table 4 - Accent 6"/>
-    <w:basedOn w:val="661"/>
+    <w:basedOn w:val="908"/>
     <w:uiPriority w:val="99"/>
     <w:pPr>
       <w:pBdr/>
@@ -23176,9 +23437,9 @@
       </w:tcPr>
     </w:tblStylePr>
   </w:style>
-  <w:style w:type="table" w:styleId="95">
+  <w:style w:type="table" w:styleId="807">
     <w:name w:val="List Table 5 Dark"/>
-    <w:basedOn w:val="661"/>
+    <w:basedOn w:val="908"/>
     <w:uiPriority w:val="99"/>
     <w:pPr>
       <w:pBdr/>
@@ -23418,9 +23679,9 @@
       </w:tcPr>
     </w:tblStylePr>
   </w:style>
-  <w:style w:type="table" w:styleId="96">
+  <w:style w:type="table" w:styleId="808">
     <w:name w:val="List Table 5 Dark - Accent 1"/>
-    <w:basedOn w:val="661"/>
+    <w:basedOn w:val="908"/>
     <w:uiPriority w:val="99"/>
     <w:pPr>
       <w:pBdr/>
@@ -23660,9 +23921,9 @@
       </w:tcPr>
     </w:tblStylePr>
   </w:style>
-  <w:style w:type="table" w:styleId="97">
+  <w:style w:type="table" w:styleId="809">
     <w:name w:val="List Table 5 Dark - Accent 2"/>
-    <w:basedOn w:val="661"/>
+    <w:basedOn w:val="908"/>
     <w:uiPriority w:val="99"/>
     <w:pPr>
       <w:pBdr/>
@@ -23902,9 +24163,9 @@
       </w:tcPr>
     </w:tblStylePr>
   </w:style>
-  <w:style w:type="table" w:styleId="98">
+  <w:style w:type="table" w:styleId="810">
     <w:name w:val="List Table 5 Dark - Accent 3"/>
-    <w:basedOn w:val="661"/>
+    <w:basedOn w:val="908"/>
     <w:uiPriority w:val="99"/>
     <w:pPr>
       <w:pBdr/>
@@ -24144,9 +24405,9 @@
       </w:tcPr>
     </w:tblStylePr>
   </w:style>
-  <w:style w:type="table" w:styleId="99">
+  <w:style w:type="table" w:styleId="811">
     <w:name w:val="List Table 5 Dark - Accent 4"/>
-    <w:basedOn w:val="661"/>
+    <w:basedOn w:val="908"/>
     <w:uiPriority w:val="99"/>
     <w:pPr>
       <w:pBdr/>
@@ -24386,9 +24647,9 @@
       </w:tcPr>
     </w:tblStylePr>
   </w:style>
-  <w:style w:type="table" w:styleId="100">
+  <w:style w:type="table" w:styleId="812">
     <w:name w:val="List Table 5 Dark - Accent 5"/>
-    <w:basedOn w:val="661"/>
+    <w:basedOn w:val="908"/>
     <w:uiPriority w:val="99"/>
     <w:pPr>
       <w:pBdr/>
@@ -24628,9 +24889,9 @@
       </w:tcPr>
     </w:tblStylePr>
   </w:style>
-  <w:style w:type="table" w:styleId="101">
+  <w:style w:type="table" w:styleId="813">
     <w:name w:val="List Table 5 Dark - Accent 6"/>
-    <w:basedOn w:val="661"/>
+    <w:basedOn w:val="908"/>
     <w:uiPriority w:val="99"/>
     <w:pPr>
       <w:pBdr/>
@@ -24870,9 +25131,9 @@
       </w:tcPr>
     </w:tblStylePr>
   </w:style>
-  <w:style w:type="table" w:styleId="102">
+  <w:style w:type="table" w:styleId="814">
     <w:name w:val="List Table 6 Colorful"/>
-    <w:basedOn w:val="661"/>
+    <w:basedOn w:val="908"/>
     <w:uiPriority w:val="99"/>
     <w:pPr>
       <w:pBdr/>
@@ -25093,9 +25354,9 @@
       </w:tcPr>
     </w:tblStylePr>
   </w:style>
-  <w:style w:type="table" w:styleId="103">
+  <w:style w:type="table" w:styleId="815">
     <w:name w:val="List Table 6 Colorful - Accent 1"/>
-    <w:basedOn w:val="661"/>
+    <w:basedOn w:val="908"/>
     <w:uiPriority w:val="99"/>
     <w:pPr>
       <w:pBdr/>
@@ -25316,9 +25577,9 @@
       </w:tcPr>
     </w:tblStylePr>
   </w:style>
-  <w:style w:type="table" w:styleId="104">
+  <w:style w:type="table" w:styleId="816">
     <w:name w:val="List Table 6 Colorful - Accent 2"/>
-    <w:basedOn w:val="661"/>
+    <w:basedOn w:val="908"/>
     <w:uiPriority w:val="99"/>
     <w:pPr>
       <w:pBdr/>
@@ -25539,9 +25800,9 @@
       </w:tcPr>
     </w:tblStylePr>
   </w:style>
-  <w:style w:type="table" w:styleId="105">
+  <w:style w:type="table" w:styleId="817">
     <w:name w:val="List Table 6 Colorful - Accent 3"/>
-    <w:basedOn w:val="661"/>
+    <w:basedOn w:val="908"/>
     <w:uiPriority w:val="99"/>
     <w:pPr>
       <w:pBdr/>
@@ -25762,9 +26023,9 @@
       </w:tcPr>
     </w:tblStylePr>
   </w:style>
-  <w:style w:type="table" w:styleId="106">
+  <w:style w:type="table" w:styleId="818">
     <w:name w:val="List Table 6 Colorful - Accent 4"/>
-    <w:basedOn w:val="661"/>
+    <w:basedOn w:val="908"/>
     <w:uiPriority w:val="99"/>
     <w:pPr>
       <w:pBdr/>
@@ -25985,9 +26246,9 @@
       </w:tcPr>
     </w:tblStylePr>
   </w:style>
-  <w:style w:type="table" w:styleId="107">
+  <w:style w:type="table" w:styleId="819">
     <w:name w:val="List Table 6 Colorful - Accent 5"/>
-    <w:basedOn w:val="661"/>
+    <w:basedOn w:val="908"/>
     <w:uiPriority w:val="99"/>
     <w:pPr>
       <w:pBdr/>
@@ -26208,9 +26469,9 @@
       </w:tcPr>
     </w:tblStylePr>
   </w:style>
-  <w:style w:type="table" w:styleId="108">
+  <w:style w:type="table" w:styleId="820">
     <w:name w:val="List Table 6 Colorful - Accent 6"/>
-    <w:basedOn w:val="661"/>
+    <w:basedOn w:val="908"/>
     <w:uiPriority w:val="99"/>
     <w:pPr>
       <w:pBdr/>
@@ -26431,9 +26692,9 @@
       </w:tcPr>
     </w:tblStylePr>
   </w:style>
-  <w:style w:type="table" w:styleId="109">
+  <w:style w:type="table" w:styleId="821">
     <w:name w:val="List Table 7 Colorful"/>
-    <w:basedOn w:val="661"/>
+    <w:basedOn w:val="908"/>
     <w:uiPriority w:val="99"/>
     <w:pPr>
       <w:pBdr/>
@@ -26532,11 +26793,11 @@
         <w:tblBorders/>
       </w:tblPr>
       <w:tcPr>
-        <w:shd w:color="ffffff"/>
+        <w:shd w:val="clear" w:color="ffffff"/>
         <w:tcBorders>
-          <w:top w:val="none"/>
-          <w:left w:val="none"/>
-          <w:bottom w:val="none"/>
+          <w:top w:val="none" w:color="000000" w:sz="4" w:space="0"/>
+          <w:left w:val="none" w:color="000000" w:sz="4" w:space="0"/>
+          <w:bottom w:val="none" w:color="000000" w:sz="4" w:space="0"/>
           <w:right w:val="single" w:color="000000" w:themeColor="text1" w:themeTint="80" w:sz="4" w:space="0"/>
         </w:tcBorders>
       </w:tcPr>
@@ -26559,10 +26820,10 @@
       <w:tcPr>
         <w:shd w:val="clear" w:color="ffffff" w:themeColor="light1" w:fill="ffffff" w:themeFill="light1"/>
         <w:tcBorders>
-          <w:top w:val="none"/>
-          <w:left w:val="none"/>
+          <w:top w:val="none" w:color="000000" w:sz="4" w:space="0"/>
+          <w:left w:val="none" w:color="000000" w:sz="4" w:space="0"/>
           <w:bottom w:val="single" w:color="000000" w:themeColor="text1" w:themeTint="80" w:sz="4" w:space="0"/>
-          <w:right w:val="none"/>
+          <w:right w:val="none" w:color="000000" w:sz="4" w:space="0"/>
         </w:tcBorders>
       </w:tcPr>
     </w:tblStylePr>
@@ -26582,12 +26843,12 @@
         <w:tblBorders/>
       </w:tblPr>
       <w:tcPr>
-        <w:shd w:color="ffffff"/>
+        <w:shd w:val="clear" w:color="ffffff"/>
         <w:tcBorders>
-          <w:top w:val="none"/>
+          <w:top w:val="none" w:color="000000" w:sz="4" w:space="0"/>
           <w:left w:val="single" w:color="000000" w:themeColor="text1" w:themeTint="80" w:sz="4" w:space="0"/>
-          <w:bottom w:val="none"/>
-          <w:right w:val="none"/>
+          <w:bottom w:val="none" w:color="000000" w:sz="4" w:space="0"/>
+          <w:right w:val="none" w:color="000000" w:sz="4" w:space="0"/>
         </w:tcBorders>
       </w:tcPr>
     </w:tblStylePr>
@@ -26610,9 +26871,9 @@
         <w:shd w:val="clear" w:color="ffffff" w:themeColor="light1" w:fill="ffffff" w:themeFill="light1"/>
         <w:tcBorders>
           <w:top w:val="single" w:color="000000" w:themeColor="text1" w:themeTint="80" w:sz="4" w:space="0"/>
-          <w:left w:val="none"/>
-          <w:bottom w:val="none"/>
-          <w:right w:val="none"/>
+          <w:left w:val="none" w:color="000000" w:sz="4" w:space="0"/>
+          <w:bottom w:val="none" w:color="000000" w:sz="4" w:space="0"/>
+          <w:right w:val="none" w:color="000000" w:sz="4" w:space="0"/>
         </w:tcBorders>
       </w:tcPr>
     </w:tblStylePr>
@@ -26687,9 +26948,9 @@
       </w:tcPr>
     </w:tblStylePr>
   </w:style>
-  <w:style w:type="table" w:styleId="110">
+  <w:style w:type="table" w:styleId="822">
     <w:name w:val="List Table 7 Colorful - Accent 1"/>
-    <w:basedOn w:val="661"/>
+    <w:basedOn w:val="908"/>
     <w:uiPriority w:val="99"/>
     <w:pPr>
       <w:pBdr/>
@@ -26788,11 +27049,11 @@
         <w:tblBorders/>
       </w:tblPr>
       <w:tcPr>
-        <w:shd w:color="ffffff"/>
+        <w:shd w:val="clear" w:color="ffffff"/>
         <w:tcBorders>
-          <w:top w:val="none"/>
-          <w:left w:val="none"/>
-          <w:bottom w:val="none"/>
+          <w:top w:val="none" w:color="000000" w:sz="4" w:space="0"/>
+          <w:left w:val="none" w:color="000000" w:sz="4" w:space="0"/>
+          <w:bottom w:val="none" w:color="000000" w:sz="4" w:space="0"/>
           <w:right w:val="single" w:color="000000" w:themeColor="accent1" w:sz="4" w:space="0"/>
         </w:tcBorders>
       </w:tcPr>
@@ -26815,10 +27076,10 @@
       <w:tcPr>
         <w:shd w:val="clear" w:color="ffffff" w:themeColor="light1" w:fill="ffffff" w:themeFill="light1"/>
         <w:tcBorders>
-          <w:top w:val="none"/>
-          <w:left w:val="none"/>
+          <w:top w:val="none" w:color="000000" w:sz="4" w:space="0"/>
+          <w:left w:val="none" w:color="000000" w:sz="4" w:space="0"/>
           <w:bottom w:val="single" w:color="000000" w:themeColor="accent1" w:sz="4" w:space="0"/>
-          <w:right w:val="none"/>
+          <w:right w:val="none" w:color="000000" w:sz="4" w:space="0"/>
         </w:tcBorders>
       </w:tcPr>
     </w:tblStylePr>
@@ -26838,12 +27099,12 @@
         <w:tblBorders/>
       </w:tblPr>
       <w:tcPr>
-        <w:shd w:color="ffffff"/>
+        <w:shd w:val="clear" w:color="ffffff"/>
         <w:tcBorders>
-          <w:top w:val="none"/>
+          <w:top w:val="none" w:color="000000" w:sz="4" w:space="0"/>
           <w:left w:val="single" w:color="000000" w:themeColor="accent1" w:sz="4" w:space="0"/>
-          <w:bottom w:val="none"/>
-          <w:right w:val="none"/>
+          <w:bottom w:val="none" w:color="000000" w:sz="4" w:space="0"/>
+          <w:right w:val="none" w:color="000000" w:sz="4" w:space="0"/>
         </w:tcBorders>
       </w:tcPr>
     </w:tblStylePr>
@@ -26866,9 +27127,9 @@
         <w:shd w:val="clear" w:color="ffffff" w:themeColor="light1" w:fill="ffffff" w:themeFill="light1"/>
         <w:tcBorders>
           <w:top w:val="single" w:color="000000" w:themeColor="accent1" w:sz="4" w:space="0"/>
-          <w:left w:val="none"/>
-          <w:bottom w:val="none"/>
-          <w:right w:val="none"/>
+          <w:left w:val="none" w:color="000000" w:sz="4" w:space="0"/>
+          <w:bottom w:val="none" w:color="000000" w:sz="4" w:space="0"/>
+          <w:right w:val="none" w:color="000000" w:sz="4" w:space="0"/>
         </w:tcBorders>
       </w:tcPr>
     </w:tblStylePr>
@@ -26943,9 +27204,9 @@
       </w:tcPr>
     </w:tblStylePr>
   </w:style>
-  <w:style w:type="table" w:styleId="111">
+  <w:style w:type="table" w:styleId="823">
     <w:name w:val="List Table 7 Colorful - Accent 2"/>
-    <w:basedOn w:val="661"/>
+    <w:basedOn w:val="908"/>
     <w:uiPriority w:val="99"/>
     <w:pPr>
       <w:pBdr/>
@@ -27044,11 +27305,11 @@
         <w:tblBorders/>
       </w:tblPr>
       <w:tcPr>
-        <w:shd w:color="ffffff"/>
+        <w:shd w:val="clear" w:color="ffffff"/>
         <w:tcBorders>
-          <w:top w:val="none"/>
-          <w:left w:val="none"/>
-          <w:bottom w:val="none"/>
+          <w:top w:val="none" w:color="000000" w:sz="4" w:space="0"/>
+          <w:left w:val="none" w:color="000000" w:sz="4" w:space="0"/>
+          <w:bottom w:val="none" w:color="000000" w:sz="4" w:space="0"/>
           <w:right w:val="single" w:color="000000" w:themeColor="accent2" w:themeTint="97" w:sz="4" w:space="0"/>
         </w:tcBorders>
       </w:tcPr>
@@ -27071,10 +27332,10 @@
       <w:tcPr>
         <w:shd w:val="clear" w:color="ffffff" w:themeColor="light1" w:fill="ffffff" w:themeFill="light1"/>
         <w:tcBorders>
-          <w:top w:val="none"/>
-          <w:left w:val="none"/>
+          <w:top w:val="none" w:color="000000" w:sz="4" w:space="0"/>
+          <w:left w:val="none" w:color="000000" w:sz="4" w:space="0"/>
           <w:bottom w:val="single" w:color="000000" w:themeColor="accent2" w:themeTint="97" w:sz="4" w:space="0"/>
-          <w:right w:val="none"/>
+          <w:right w:val="none" w:color="000000" w:sz="4" w:space="0"/>
         </w:tcBorders>
       </w:tcPr>
     </w:tblStylePr>
@@ -27094,12 +27355,12 @@
         <w:tblBorders/>
       </w:tblPr>
       <w:tcPr>
-        <w:shd w:color="ffffff"/>
+        <w:shd w:val="clear" w:color="ffffff"/>
         <w:tcBorders>
-          <w:top w:val="none"/>
+          <w:top w:val="none" w:color="000000" w:sz="4" w:space="0"/>
           <w:left w:val="single" w:color="000000" w:themeColor="accent2" w:themeTint="97" w:sz="4" w:space="0"/>
-          <w:bottom w:val="none"/>
-          <w:right w:val="none"/>
+          <w:bottom w:val="none" w:color="000000" w:sz="4" w:space="0"/>
+          <w:right w:val="none" w:color="000000" w:sz="4" w:space="0"/>
         </w:tcBorders>
       </w:tcPr>
     </w:tblStylePr>
@@ -27122,9 +27383,9 @@
         <w:shd w:val="clear" w:color="ffffff" w:themeColor="light1" w:fill="ffffff" w:themeFill="light1"/>
         <w:tcBorders>
           <w:top w:val="single" w:color="000000" w:themeColor="accent2" w:themeTint="97" w:sz="4" w:space="0"/>
-          <w:left w:val="none"/>
-          <w:bottom w:val="none"/>
-          <w:right w:val="none"/>
+          <w:left w:val="none" w:color="000000" w:sz="4" w:space="0"/>
+          <w:bottom w:val="none" w:color="000000" w:sz="4" w:space="0"/>
+          <w:right w:val="none" w:color="000000" w:sz="4" w:space="0"/>
         </w:tcBorders>
       </w:tcPr>
     </w:tblStylePr>
@@ -27199,9 +27460,9 @@
       </w:tcPr>
     </w:tblStylePr>
   </w:style>
-  <w:style w:type="table" w:styleId="112">
+  <w:style w:type="table" w:styleId="824">
     <w:name w:val="List Table 7 Colorful - Accent 3"/>
-    <w:basedOn w:val="661"/>
+    <w:basedOn w:val="908"/>
     <w:uiPriority w:val="99"/>
     <w:pPr>
       <w:pBdr/>
@@ -27300,11 +27561,11 @@
         <w:tblBorders/>
       </w:tblPr>
       <w:tcPr>
-        <w:shd w:color="ffffff"/>
+        <w:shd w:val="clear" w:color="ffffff"/>
         <w:tcBorders>
-          <w:top w:val="none"/>
-          <w:left w:val="none"/>
-          <w:bottom w:val="none"/>
+          <w:top w:val="none" w:color="000000" w:sz="4" w:space="0"/>
+          <w:left w:val="none" w:color="000000" w:sz="4" w:space="0"/>
+          <w:bottom w:val="none" w:color="000000" w:sz="4" w:space="0"/>
           <w:right w:val="single" w:color="000000" w:themeColor="accent3" w:themeTint="98" w:sz="4" w:space="0"/>
         </w:tcBorders>
       </w:tcPr>
@@ -27327,10 +27588,10 @@
       <w:tcPr>
         <w:shd w:val="clear" w:color="ffffff" w:themeColor="light1" w:fill="ffffff" w:themeFill="light1"/>
         <w:tcBorders>
-          <w:top w:val="none"/>
-          <w:left w:val="none"/>
+          <w:top w:val="none" w:color="000000" w:sz="4" w:space="0"/>
+          <w:left w:val="none" w:color="000000" w:sz="4" w:space="0"/>
           <w:bottom w:val="single" w:color="000000" w:themeColor="accent3" w:themeTint="98" w:sz="4" w:space="0"/>
-          <w:right w:val="none"/>
+          <w:right w:val="none" w:color="000000" w:sz="4" w:space="0"/>
         </w:tcBorders>
       </w:tcPr>
     </w:tblStylePr>
@@ -27350,12 +27611,12 @@
         <w:tblBorders/>
       </w:tblPr>
       <w:tcPr>
-        <w:shd w:color="ffffff"/>
+        <w:shd w:val="clear" w:color="ffffff"/>
         <w:tcBorders>
-          <w:top w:val="none"/>
+          <w:top w:val="none" w:color="000000" w:sz="4" w:space="0"/>
           <w:left w:val="single" w:color="000000" w:themeColor="accent3" w:themeTint="98" w:sz="4" w:space="0"/>
-          <w:bottom w:val="none"/>
-          <w:right w:val="none"/>
+          <w:bottom w:val="none" w:color="000000" w:sz="4" w:space="0"/>
+          <w:right w:val="none" w:color="000000" w:sz="4" w:space="0"/>
         </w:tcBorders>
       </w:tcPr>
     </w:tblStylePr>
@@ -27378,9 +27639,9 @@
         <w:shd w:val="clear" w:color="ffffff" w:themeColor="light1" w:fill="ffffff" w:themeFill="light1"/>
         <w:tcBorders>
           <w:top w:val="single" w:color="000000" w:themeColor="accent3" w:themeTint="98" w:sz="4" w:space="0"/>
-          <w:left w:val="none"/>
-          <w:bottom w:val="none"/>
-          <w:right w:val="none"/>
+          <w:left w:val="none" w:color="000000" w:sz="4" w:space="0"/>
+          <w:bottom w:val="none" w:color="000000" w:sz="4" w:space="0"/>
+          <w:right w:val="none" w:color="000000" w:sz="4" w:space="0"/>
         </w:tcBorders>
       </w:tcPr>
     </w:tblStylePr>
@@ -27455,9 +27716,9 @@
       </w:tcPr>
     </w:tblStylePr>
   </w:style>
-  <w:style w:type="table" w:styleId="113">
+  <w:style w:type="table" w:styleId="825">
     <w:name w:val="List Table 7 Colorful - Accent 4"/>
-    <w:basedOn w:val="661"/>
+    <w:basedOn w:val="908"/>
     <w:uiPriority w:val="99"/>
     <w:pPr>
       <w:pBdr/>
@@ -27556,11 +27817,11 @@
         <w:tblBorders/>
       </w:tblPr>
       <w:tcPr>
-        <w:shd w:color="ffffff"/>
+        <w:shd w:val="clear" w:color="ffffff"/>
         <w:tcBorders>
-          <w:top w:val="none"/>
-          <w:left w:val="none"/>
-          <w:bottom w:val="none"/>
+          <w:top w:val="none" w:color="000000" w:sz="4" w:space="0"/>
+          <w:left w:val="none" w:color="000000" w:sz="4" w:space="0"/>
+          <w:bottom w:val="none" w:color="000000" w:sz="4" w:space="0"/>
           <w:right w:val="single" w:color="000000" w:themeColor="accent4" w:themeTint="9A" w:sz="4" w:space="0"/>
         </w:tcBorders>
       </w:tcPr>
@@ -27583,10 +27844,10 @@
       <w:tcPr>
         <w:shd w:val="clear" w:color="ffffff" w:themeColor="light1" w:fill="ffffff" w:themeFill="light1"/>
         <w:tcBorders>
-          <w:top w:val="none"/>
-          <w:left w:val="none"/>
+          <w:top w:val="none" w:color="000000" w:sz="4" w:space="0"/>
+          <w:left w:val="none" w:color="000000" w:sz="4" w:space="0"/>
           <w:bottom w:val="single" w:color="000000" w:themeColor="accent4" w:themeTint="9A" w:sz="4" w:space="0"/>
-          <w:right w:val="none"/>
+          <w:right w:val="none" w:color="000000" w:sz="4" w:space="0"/>
         </w:tcBorders>
       </w:tcPr>
     </w:tblStylePr>
@@ -27606,12 +27867,12 @@
         <w:tblBorders/>
       </w:tblPr>
       <w:tcPr>
-        <w:shd w:color="ffffff"/>
+        <w:shd w:val="clear" w:color="ffffff"/>
         <w:tcBorders>
-          <w:top w:val="none"/>
+          <w:top w:val="none" w:color="000000" w:sz="4" w:space="0"/>
           <w:left w:val="single" w:color="000000" w:themeColor="accent4" w:themeTint="9A" w:sz="4" w:space="0"/>
-          <w:bottom w:val="none"/>
-          <w:right w:val="none"/>
+          <w:bottom w:val="none" w:color="000000" w:sz="4" w:space="0"/>
+          <w:right w:val="none" w:color="000000" w:sz="4" w:space="0"/>
         </w:tcBorders>
       </w:tcPr>
     </w:tblStylePr>
@@ -27634,9 +27895,9 @@
         <w:shd w:val="clear" w:color="ffffff" w:themeColor="light1" w:fill="ffffff" w:themeFill="light1"/>
         <w:tcBorders>
           <w:top w:val="single" w:color="000000" w:themeColor="accent4" w:themeTint="9A" w:sz="4" w:space="0"/>
-          <w:left w:val="none"/>
-          <w:bottom w:val="none"/>
-          <w:right w:val="none"/>
+          <w:left w:val="none" w:color="000000" w:sz="4" w:space="0"/>
+          <w:bottom w:val="none" w:color="000000" w:sz="4" w:space="0"/>
+          <w:right w:val="none" w:color="000000" w:sz="4" w:space="0"/>
         </w:tcBorders>
       </w:tcPr>
     </w:tblStylePr>
@@ -27711,9 +27972,9 @@
       </w:tcPr>
     </w:tblStylePr>
   </w:style>
-  <w:style w:type="table" w:styleId="114">
+  <w:style w:type="table" w:styleId="826">
     <w:name w:val="List Table 7 Colorful - Accent 5"/>
-    <w:basedOn w:val="661"/>
+    <w:basedOn w:val="908"/>
     <w:uiPriority w:val="99"/>
     <w:pPr>
       <w:pBdr/>
@@ -27812,11 +28073,11 @@
         <w:tblBorders/>
       </w:tblPr>
       <w:tcPr>
-        <w:shd w:color="ffffff"/>
+        <w:shd w:val="clear" w:color="ffffff"/>
         <w:tcBorders>
-          <w:top w:val="none"/>
-          <w:left w:val="none"/>
-          <w:bottom w:val="none"/>
+          <w:top w:val="none" w:color="000000" w:sz="4" w:space="0"/>
+          <w:left w:val="none" w:color="000000" w:sz="4" w:space="0"/>
+          <w:bottom w:val="none" w:color="000000" w:sz="4" w:space="0"/>
           <w:right w:val="single" w:color="000000" w:themeColor="accent5" w:themeTint="9A" w:sz="4" w:space="0"/>
         </w:tcBorders>
       </w:tcPr>
@@ -27839,10 +28100,10 @@
       <w:tcPr>
         <w:shd w:val="clear" w:color="ffffff" w:themeColor="light1" w:fill="ffffff" w:themeFill="light1"/>
         <w:tcBorders>
-          <w:top w:val="none"/>
-          <w:left w:val="none"/>
+          <w:top w:val="none" w:color="000000" w:sz="4" w:space="0"/>
+          <w:left w:val="none" w:color="000000" w:sz="4" w:space="0"/>
           <w:bottom w:val="single" w:color="000000" w:themeColor="accent5" w:themeTint="9A" w:sz="4" w:space="0"/>
-          <w:right w:val="none"/>
+          <w:right w:val="none" w:color="000000" w:sz="4" w:space="0"/>
         </w:tcBorders>
       </w:tcPr>
     </w:tblStylePr>
@@ -27862,12 +28123,12 @@
         <w:tblBorders/>
       </w:tblPr>
       <w:tcPr>
-        <w:shd w:color="ffffff"/>
+        <w:shd w:val="clear" w:color="ffffff"/>
         <w:tcBorders>
-          <w:top w:val="none"/>
+          <w:top w:val="none" w:color="000000" w:sz="4" w:space="0"/>
           <w:left w:val="single" w:color="000000" w:themeColor="accent5" w:themeTint="9A" w:sz="4" w:space="0"/>
-          <w:bottom w:val="none"/>
-          <w:right w:val="none"/>
+          <w:bottom w:val="none" w:color="000000" w:sz="4" w:space="0"/>
+          <w:right w:val="none" w:color="000000" w:sz="4" w:space="0"/>
         </w:tcBorders>
       </w:tcPr>
     </w:tblStylePr>
@@ -27890,9 +28151,9 @@
         <w:shd w:val="clear" w:color="ffffff" w:themeColor="light1" w:fill="ffffff" w:themeFill="light1"/>
         <w:tcBorders>
           <w:top w:val="single" w:color="000000" w:themeColor="accent5" w:themeTint="9A" w:sz="4" w:space="0"/>
-          <w:left w:val="none"/>
-          <w:bottom w:val="none"/>
-          <w:right w:val="none"/>
+          <w:left w:val="none" w:color="000000" w:sz="4" w:space="0"/>
+          <w:bottom w:val="none" w:color="000000" w:sz="4" w:space="0"/>
+          <w:right w:val="none" w:color="000000" w:sz="4" w:space="0"/>
         </w:tcBorders>
       </w:tcPr>
     </w:tblStylePr>
@@ -27967,9 +28228,9 @@
       </w:tcPr>
     </w:tblStylePr>
   </w:style>
-  <w:style w:type="table" w:styleId="115">
+  <w:style w:type="table" w:styleId="827">
     <w:name w:val="List Table 7 Colorful - Accent 6"/>
-    <w:basedOn w:val="661"/>
+    <w:basedOn w:val="908"/>
     <w:uiPriority w:val="99"/>
     <w:pPr>
       <w:pBdr/>
@@ -28068,11 +28329,11 @@
         <w:tblBorders/>
       </w:tblPr>
       <w:tcPr>
-        <w:shd w:color="ffffff"/>
+        <w:shd w:val="clear" w:color="ffffff"/>
         <w:tcBorders>
-          <w:top w:val="none"/>
-          <w:left w:val="none"/>
-          <w:bottom w:val="none"/>
+          <w:top w:val="none" w:color="000000" w:sz="4" w:space="0"/>
+          <w:left w:val="none" w:color="000000" w:sz="4" w:space="0"/>
+          <w:bottom w:val="none" w:color="000000" w:sz="4" w:space="0"/>
           <w:right w:val="single" w:color="000000" w:themeColor="accent6" w:themeTint="98" w:sz="4" w:space="0"/>
         </w:tcBorders>
       </w:tcPr>
@@ -28095,10 +28356,10 @@
       <w:tcPr>
         <w:shd w:val="clear" w:color="ffffff" w:themeColor="light1" w:fill="ffffff" w:themeFill="light1"/>
         <w:tcBorders>
-          <w:top w:val="none"/>
-          <w:left w:val="none"/>
+          <w:top w:val="none" w:color="000000" w:sz="4" w:space="0"/>
+          <w:left w:val="none" w:color="000000" w:sz="4" w:space="0"/>
           <w:bottom w:val="single" w:color="000000" w:themeColor="accent6" w:themeTint="98" w:sz="4" w:space="0"/>
-          <w:right w:val="none"/>
+          <w:right w:val="none" w:color="000000" w:sz="4" w:space="0"/>
         </w:tcBorders>
       </w:tcPr>
     </w:tblStylePr>
@@ -28118,12 +28379,12 @@
         <w:tblBorders/>
       </w:tblPr>
       <w:tcPr>
-        <w:shd w:color="ffffff"/>
+        <w:shd w:val="clear" w:color="ffffff"/>
         <w:tcBorders>
-          <w:top w:val="none"/>
+          <w:top w:val="none" w:color="000000" w:sz="4" w:space="0"/>
           <w:left w:val="single" w:color="000000" w:themeColor="accent6" w:themeTint="98" w:sz="4" w:space="0"/>
-          <w:bottom w:val="none"/>
-          <w:right w:val="none"/>
+          <w:bottom w:val="none" w:color="000000" w:sz="4" w:space="0"/>
+          <w:right w:val="none" w:color="000000" w:sz="4" w:space="0"/>
         </w:tcBorders>
       </w:tcPr>
     </w:tblStylePr>
@@ -28146,9 +28407,9 @@
         <w:shd w:val="clear" w:color="ffffff" w:themeColor="light1" w:fill="ffffff" w:themeFill="light1"/>
         <w:tcBorders>
           <w:top w:val="single" w:color="000000" w:themeColor="accent6" w:themeTint="98" w:sz="4" w:space="0"/>
-          <w:left w:val="none"/>
-          <w:bottom w:val="none"/>
-          <w:right w:val="none"/>
+          <w:left w:val="none" w:color="000000" w:sz="4" w:space="0"/>
+          <w:bottom w:val="none" w:color="000000" w:sz="4" w:space="0"/>
+          <w:right w:val="none" w:color="000000" w:sz="4" w:space="0"/>
         </w:tcBorders>
       </w:tcPr>
     </w:tblStylePr>
@@ -28223,9 +28484,9 @@
       </w:tcPr>
     </w:tblStylePr>
   </w:style>
-  <w:style w:type="table" w:styleId="116">
+  <w:style w:type="table" w:styleId="828">
     <w:name w:val="Lined - Accent"/>
-    <w:basedOn w:val="661"/>
+    <w:basedOn w:val="908"/>
     <w:uiPriority w:val="99"/>
     <w:pPr>
       <w:pBdr/>
@@ -28460,9 +28721,9 @@
       </w:tcPr>
     </w:tblStylePr>
   </w:style>
-  <w:style w:type="table" w:styleId="117">
+  <w:style w:type="table" w:styleId="829">
     <w:name w:val="Lined - Accent 1"/>
-    <w:basedOn w:val="661"/>
+    <w:basedOn w:val="908"/>
     <w:uiPriority w:val="99"/>
     <w:pPr>
       <w:pBdr/>
@@ -28697,9 +28958,9 @@
       </w:tcPr>
     </w:tblStylePr>
   </w:style>
-  <w:style w:type="table" w:styleId="118">
+  <w:style w:type="table" w:styleId="830">
     <w:name w:val="Lined - Accent 2"/>
-    <w:basedOn w:val="661"/>
+    <w:basedOn w:val="908"/>
     <w:uiPriority w:val="99"/>
     <w:pPr>
       <w:pBdr/>
@@ -28934,9 +29195,9 @@
       </w:tcPr>
     </w:tblStylePr>
   </w:style>
-  <w:style w:type="table" w:styleId="119">
+  <w:style w:type="table" w:styleId="831">
     <w:name w:val="Lined - Accent 3"/>
-    <w:basedOn w:val="661"/>
+    <w:basedOn w:val="908"/>
     <w:uiPriority w:val="99"/>
     <w:pPr>
       <w:pBdr/>
@@ -29171,9 +29432,9 @@
       </w:tcPr>
     </w:tblStylePr>
   </w:style>
-  <w:style w:type="table" w:styleId="120">
+  <w:style w:type="table" w:styleId="832">
     <w:name w:val="Lined - Accent 4"/>
-    <w:basedOn w:val="661"/>
+    <w:basedOn w:val="908"/>
     <w:uiPriority w:val="99"/>
     <w:pPr>
       <w:pBdr/>
@@ -29408,9 +29669,9 @@
       </w:tcPr>
     </w:tblStylePr>
   </w:style>
-  <w:style w:type="table" w:styleId="121">
+  <w:style w:type="table" w:styleId="833">
     <w:name w:val="Lined - Accent 5"/>
-    <w:basedOn w:val="661"/>
+    <w:basedOn w:val="908"/>
     <w:uiPriority w:val="99"/>
     <w:pPr>
       <w:pBdr/>
@@ -29645,9 +29906,9 @@
       </w:tcPr>
     </w:tblStylePr>
   </w:style>
-  <w:style w:type="table" w:styleId="122">
+  <w:style w:type="table" w:styleId="834">
     <w:name w:val="Lined - Accent 6"/>
-    <w:basedOn w:val="661"/>
+    <w:basedOn w:val="908"/>
     <w:uiPriority w:val="99"/>
     <w:pPr>
       <w:pBdr/>
@@ -29882,9 +30143,9 @@
       </w:tcPr>
     </w:tblStylePr>
   </w:style>
-  <w:style w:type="table" w:styleId="123">
+  <w:style w:type="table" w:styleId="835">
     <w:name w:val="Bordered &amp; Lined - Accent"/>
-    <w:basedOn w:val="661"/>
+    <w:basedOn w:val="908"/>
     <w:uiPriority w:val="99"/>
     <w:pPr>
       <w:pBdr/>
@@ -30126,9 +30387,9 @@
       </w:tcPr>
     </w:tblStylePr>
   </w:style>
-  <w:style w:type="table" w:styleId="124">
+  <w:style w:type="table" w:styleId="836">
     <w:name w:val="Bordered &amp; Lined - Accent 1"/>
-    <w:basedOn w:val="661"/>
+    <w:basedOn w:val="908"/>
     <w:uiPriority w:val="99"/>
     <w:pPr>
       <w:pBdr/>
@@ -30370,9 +30631,9 @@
       </w:tcPr>
     </w:tblStylePr>
   </w:style>
-  <w:style w:type="table" w:styleId="125">
+  <w:style w:type="table" w:styleId="837">
     <w:name w:val="Bordered &amp; Lined - Accent 2"/>
-    <w:basedOn w:val="661"/>
+    <w:basedOn w:val="908"/>
     <w:uiPriority w:val="99"/>
     <w:pPr>
       <w:pBdr/>
@@ -30614,9 +30875,9 @@
       </w:tcPr>
     </w:tblStylePr>
   </w:style>
-  <w:style w:type="table" w:styleId="126">
+  <w:style w:type="table" w:styleId="838">
     <w:name w:val="Bordered &amp; Lined - Accent 3"/>
-    <w:basedOn w:val="661"/>
+    <w:basedOn w:val="908"/>
     <w:uiPriority w:val="99"/>
     <w:pPr>
       <w:pBdr/>
@@ -30858,9 +31119,9 @@
       </w:tcPr>
     </w:tblStylePr>
   </w:style>
-  <w:style w:type="table" w:styleId="127">
+  <w:style w:type="table" w:styleId="839">
     <w:name w:val="Bordered &amp; Lined - Accent 4"/>
-    <w:basedOn w:val="661"/>
+    <w:basedOn w:val="908"/>
     <w:uiPriority w:val="99"/>
     <w:pPr>
       <w:pBdr/>
@@ -31102,9 +31363,9 @@
       </w:tcPr>
     </w:tblStylePr>
   </w:style>
-  <w:style w:type="table" w:styleId="128">
+  <w:style w:type="table" w:styleId="840">
     <w:name w:val="Bordered &amp; Lined - Accent 5"/>
-    <w:basedOn w:val="661"/>
+    <w:basedOn w:val="908"/>
     <w:uiPriority w:val="99"/>
     <w:pPr>
       <w:pBdr/>
@@ -31346,9 +31607,9 @@
       </w:tcPr>
     </w:tblStylePr>
   </w:style>
-  <w:style w:type="table" w:styleId="129">
+  <w:style w:type="table" w:styleId="841">
     <w:name w:val="Bordered &amp; Lined - Accent 6"/>
-    <w:basedOn w:val="661"/>
+    <w:basedOn w:val="908"/>
     <w:uiPriority w:val="99"/>
     <w:pPr>
       <w:pBdr/>
@@ -31590,9 +31851,9 @@
       </w:tcPr>
     </w:tblStylePr>
   </w:style>
-  <w:style w:type="table" w:styleId="130">
+  <w:style w:type="table" w:styleId="842">
     <w:name w:val="Bordered"/>
-    <w:basedOn w:val="661"/>
+    <w:basedOn w:val="908"/>
     <w:uiPriority w:val="99"/>
     <w:pPr>
       <w:pBdr/>
@@ -31821,9 +32082,9 @@
       </w:tcPr>
     </w:tblStylePr>
   </w:style>
-  <w:style w:type="table" w:styleId="131">
+  <w:style w:type="table" w:styleId="843">
     <w:name w:val="Bordered - Accent 1"/>
-    <w:basedOn w:val="661"/>
+    <w:basedOn w:val="908"/>
     <w:uiPriority w:val="99"/>
     <w:pPr>
       <w:pBdr/>
@@ -32052,9 +32313,9 @@
       </w:tcPr>
     </w:tblStylePr>
   </w:style>
-  <w:style w:type="table" w:styleId="132">
+  <w:style w:type="table" w:styleId="844">
     <w:name w:val="Bordered - Accent 2"/>
-    <w:basedOn w:val="661"/>
+    <w:basedOn w:val="908"/>
     <w:uiPriority w:val="99"/>
     <w:pPr>
       <w:pBdr/>
@@ -32283,9 +32544,9 @@
       </w:tcPr>
     </w:tblStylePr>
   </w:style>
-  <w:style w:type="table" w:styleId="133">
+  <w:style w:type="table" w:styleId="845">
     <w:name w:val="Bordered - Accent 3"/>
-    <w:basedOn w:val="661"/>
+    <w:basedOn w:val="908"/>
     <w:uiPriority w:val="99"/>
     <w:pPr>
       <w:pBdr/>
@@ -32514,9 +32775,9 @@
       </w:tcPr>
     </w:tblStylePr>
   </w:style>
-  <w:style w:type="table" w:styleId="134">
+  <w:style w:type="table" w:styleId="846">
     <w:name w:val="Bordered - Accent 4"/>
-    <w:basedOn w:val="661"/>
+    <w:basedOn w:val="908"/>
     <w:uiPriority w:val="99"/>
     <w:pPr>
       <w:pBdr/>
@@ -32745,9 +33006,9 @@
       </w:tcPr>
     </w:tblStylePr>
   </w:style>
-  <w:style w:type="table" w:styleId="135">
+  <w:style w:type="table" w:styleId="847">
     <w:name w:val="Bordered - Accent 5"/>
-    <w:basedOn w:val="661"/>
+    <w:basedOn w:val="908"/>
     <w:uiPriority w:val="99"/>
     <w:pPr>
       <w:pBdr/>
@@ -32976,9 +33237,9 @@
       </w:tcPr>
     </w:tblStylePr>
   </w:style>
-  <w:style w:type="table" w:styleId="136">
+  <w:style w:type="table" w:styleId="848">
     <w:name w:val="Bordered - Accent 6"/>
-    <w:basedOn w:val="661"/>
+    <w:basedOn w:val="908"/>
     <w:uiPriority w:val="99"/>
     <w:pPr>
       <w:pBdr/>
@@ -33207,11 +33468,11 @@
       </w:tcPr>
     </w:tblStylePr>
   </w:style>
-  <w:style w:type="paragraph" w:styleId="138">
+  <w:style w:type="paragraph" w:styleId="849">
     <w:name w:val="Heading 1"/>
-    <w:basedOn w:val="660"/>
-    <w:next w:val="660"/>
-    <w:link w:val="149"/>
+    <w:basedOn w:val="907"/>
+    <w:next w:val="907"/>
+    <w:link w:val="859"/>
     <w:uiPriority w:val="9"/>
     <w:qFormat/>
     <w:pPr>
@@ -33229,11 +33490,11 @@
       <w:szCs w:val="40"/>
     </w:rPr>
   </w:style>
-  <w:style w:type="paragraph" w:styleId="139">
+  <w:style w:type="paragraph" w:styleId="850">
     <w:name w:val="Heading 2"/>
-    <w:basedOn w:val="660"/>
-    <w:next w:val="660"/>
-    <w:link w:val="150"/>
+    <w:basedOn w:val="907"/>
+    <w:next w:val="907"/>
+    <w:link w:val="860"/>
     <w:uiPriority w:val="9"/>
     <w:unhideWhenUsed/>
     <w:qFormat/>
@@ -33252,11 +33513,11 @@
       <w:szCs w:val="32"/>
     </w:rPr>
   </w:style>
-  <w:style w:type="paragraph" w:styleId="140">
+  <w:style w:type="paragraph" w:styleId="851">
     <w:name w:val="Heading 3"/>
-    <w:basedOn w:val="660"/>
-    <w:next w:val="660"/>
-    <w:link w:val="151"/>
+    <w:basedOn w:val="907"/>
+    <w:next w:val="907"/>
+    <w:link w:val="861"/>
     <w:uiPriority w:val="9"/>
     <w:unhideWhenUsed/>
     <w:qFormat/>
@@ -33275,11 +33536,11 @@
       <w:szCs w:val="28"/>
     </w:rPr>
   </w:style>
-  <w:style w:type="paragraph" w:styleId="141">
+  <w:style w:type="paragraph" w:styleId="852">
     <w:name w:val="Heading 4"/>
-    <w:basedOn w:val="660"/>
-    <w:next w:val="660"/>
-    <w:link w:val="152"/>
+    <w:basedOn w:val="907"/>
+    <w:next w:val="907"/>
+    <w:link w:val="862"/>
     <w:uiPriority w:val="9"/>
     <w:unhideWhenUsed/>
     <w:qFormat/>
@@ -33298,11 +33559,11 @@
       <w:color w:val="0f4761" w:themeColor="accent1" w:themeShade="BF"/>
     </w:rPr>
   </w:style>
-  <w:style w:type="paragraph" w:styleId="142">
+  <w:style w:type="paragraph" w:styleId="853">
     <w:name w:val="Heading 5"/>
-    <w:basedOn w:val="660"/>
-    <w:next w:val="660"/>
-    <w:link w:val="153"/>
+    <w:basedOn w:val="907"/>
+    <w:next w:val="907"/>
+    <w:link w:val="863"/>
     <w:uiPriority w:val="9"/>
     <w:unhideWhenUsed/>
     <w:qFormat/>
@@ -33319,11 +33580,11 @@
       <w:color w:val="0f4761" w:themeColor="accent1" w:themeShade="BF"/>
     </w:rPr>
   </w:style>
-  <w:style w:type="paragraph" w:styleId="143">
+  <w:style w:type="paragraph" w:styleId="854">
     <w:name w:val="Heading 6"/>
-    <w:basedOn w:val="660"/>
-    <w:next w:val="660"/>
-    <w:link w:val="154"/>
+    <w:basedOn w:val="907"/>
+    <w:next w:val="907"/>
+    <w:link w:val="864"/>
     <w:uiPriority w:val="9"/>
     <w:unhideWhenUsed/>
     <w:qFormat/>
@@ -33342,11 +33603,11 @@
       <w:color w:val="595959" w:themeColor="text1" w:themeTint="A6"/>
     </w:rPr>
   </w:style>
-  <w:style w:type="paragraph" w:styleId="144">
+  <w:style w:type="paragraph" w:styleId="855">
     <w:name w:val="Heading 7"/>
-    <w:basedOn w:val="660"/>
-    <w:next w:val="660"/>
-    <w:link w:val="155"/>
+    <w:basedOn w:val="907"/>
+    <w:next w:val="907"/>
+    <w:link w:val="865"/>
     <w:uiPriority w:val="9"/>
     <w:unhideWhenUsed/>
     <w:qFormat/>
@@ -33363,11 +33624,11 @@
       <w:color w:val="595959" w:themeColor="text1" w:themeTint="A6"/>
     </w:rPr>
   </w:style>
-  <w:style w:type="paragraph" w:styleId="145">
+  <w:style w:type="paragraph" w:styleId="856">
     <w:name w:val="Heading 8"/>
-    <w:basedOn w:val="660"/>
-    <w:next w:val="660"/>
-    <w:link w:val="156"/>
+    <w:basedOn w:val="907"/>
+    <w:next w:val="907"/>
+    <w:link w:val="866"/>
     <w:uiPriority w:val="9"/>
     <w:unhideWhenUsed/>
     <w:qFormat/>
@@ -33386,11 +33647,11 @@
       <w:color w:val="272727" w:themeColor="text1" w:themeTint="D8"/>
     </w:rPr>
   </w:style>
-  <w:style w:type="paragraph" w:styleId="146">
+  <w:style w:type="paragraph" w:styleId="857">
     <w:name w:val="Heading 9"/>
-    <w:basedOn w:val="660"/>
-    <w:next w:val="660"/>
-    <w:link w:val="157"/>
+    <w:basedOn w:val="907"/>
+    <w:next w:val="907"/>
+    <w:link w:val="867"/>
     <w:uiPriority w:val="9"/>
     <w:unhideWhenUsed/>
     <w:qFormat/>
@@ -33409,7 +33670,7 @@
       <w:color w:val="272727" w:themeColor="text1" w:themeTint="D8"/>
     </w:rPr>
   </w:style>
-  <w:style w:type="character" w:styleId="147" w:default="1">
+  <w:style w:type="character" w:styleId="858" w:default="1">
     <w:name w:val="Default Paragraph Font"/>
     <w:uiPriority w:val="1"/>
     <w:semiHidden/>
@@ -33420,10 +33681,10 @@
       <w:ind/>
     </w:pPr>
   </w:style>
-  <w:style w:type="character" w:styleId="149">
+  <w:style w:type="character" w:styleId="859">
     <w:name w:val="Heading 1 Char"/>
-    <w:basedOn w:val="147"/>
-    <w:link w:val="138"/>
+    <w:basedOn w:val="858"/>
+    <w:link w:val="849"/>
     <w:uiPriority w:val="9"/>
     <w:pPr>
       <w:pBdr/>
@@ -33437,10 +33698,10 @@
       <w:szCs w:val="40"/>
     </w:rPr>
   </w:style>
-  <w:style w:type="character" w:styleId="150">
+  <w:style w:type="character" w:styleId="860">
     <w:name w:val="Heading 2 Char"/>
-    <w:basedOn w:val="147"/>
-    <w:link w:val="139"/>
+    <w:basedOn w:val="858"/>
+    <w:link w:val="850"/>
     <w:uiPriority w:val="9"/>
     <w:pPr>
       <w:pBdr/>
@@ -33454,10 +33715,10 @@
       <w:szCs w:val="32"/>
     </w:rPr>
   </w:style>
-  <w:style w:type="character" w:styleId="151">
+  <w:style w:type="character" w:styleId="861">
     <w:name w:val="Heading 3 Char"/>
-    <w:basedOn w:val="147"/>
-    <w:link w:val="140"/>
+    <w:basedOn w:val="858"/>
+    <w:link w:val="851"/>
     <w:uiPriority w:val="9"/>
     <w:pPr>
       <w:pBdr/>
@@ -33471,10 +33732,10 @@
       <w:szCs w:val="28"/>
     </w:rPr>
   </w:style>
-  <w:style w:type="character" w:styleId="152">
+  <w:style w:type="character" w:styleId="862">
     <w:name w:val="Heading 4 Char"/>
-    <w:basedOn w:val="147"/>
-    <w:link w:val="141"/>
+    <w:basedOn w:val="858"/>
+    <w:link w:val="852"/>
     <w:uiPriority w:val="9"/>
     <w:pPr>
       <w:pBdr/>
@@ -33488,10 +33749,10 @@
       <w:color w:val="0f4761" w:themeColor="accent1" w:themeShade="BF"/>
     </w:rPr>
   </w:style>
-  <w:style w:type="character" w:styleId="153">
+  <w:style w:type="character" w:styleId="863">
     <w:name w:val="Heading 5 Char"/>
-    <w:basedOn w:val="147"/>
-    <w:link w:val="142"/>
+    <w:basedOn w:val="858"/>
+    <w:link w:val="853"/>
     <w:uiPriority w:val="9"/>
     <w:pPr>
       <w:pBdr/>
@@ -33503,10 +33764,10 @@
       <w:color w:val="0f4761" w:themeColor="accent1" w:themeShade="BF"/>
     </w:rPr>
   </w:style>
-  <w:style w:type="character" w:styleId="154">
+  <w:style w:type="character" w:styleId="864">
     <w:name w:val="Heading 6 Char"/>
-    <w:basedOn w:val="147"/>
-    <w:link w:val="143"/>
+    <w:basedOn w:val="858"/>
+    <w:link w:val="854"/>
     <w:uiPriority w:val="9"/>
     <w:pPr>
       <w:pBdr/>
@@ -33520,10 +33781,10 @@
       <w:color w:val="595959" w:themeColor="text1" w:themeTint="A6"/>
     </w:rPr>
   </w:style>
-  <w:style w:type="character" w:styleId="155">
+  <w:style w:type="character" w:styleId="865">
     <w:name w:val="Heading 7 Char"/>
-    <w:basedOn w:val="147"/>
-    <w:link w:val="144"/>
+    <w:basedOn w:val="858"/>
+    <w:link w:val="855"/>
     <w:uiPriority w:val="9"/>
     <w:pPr>
       <w:pBdr/>
@@ -33535,10 +33796,10 @@
       <w:color w:val="595959" w:themeColor="text1" w:themeTint="A6"/>
     </w:rPr>
   </w:style>
-  <w:style w:type="character" w:styleId="156">
+  <w:style w:type="character" w:styleId="866">
     <w:name w:val="Heading 8 Char"/>
-    <w:basedOn w:val="147"/>
-    <w:link w:val="145"/>
+    <w:basedOn w:val="858"/>
+    <w:link w:val="856"/>
     <w:uiPriority w:val="9"/>
     <w:pPr>
       <w:pBdr/>
@@ -33552,10 +33813,10 @@
       <w:color w:val="272727" w:themeColor="text1" w:themeTint="D8"/>
     </w:rPr>
   </w:style>
-  <w:style w:type="character" w:styleId="157">
+  <w:style w:type="character" w:styleId="867">
     <w:name w:val="Heading 9 Char"/>
-    <w:basedOn w:val="147"/>
-    <w:link w:val="146"/>
+    <w:basedOn w:val="858"/>
+    <w:link w:val="857"/>
     <w:uiPriority w:val="9"/>
     <w:pPr>
       <w:pBdr/>
@@ -33569,11 +33830,11 @@
       <w:color w:val="272727" w:themeColor="text1" w:themeTint="D8"/>
     </w:rPr>
   </w:style>
-  <w:style w:type="paragraph" w:styleId="158">
+  <w:style w:type="paragraph" w:styleId="868">
     <w:name w:val="Title"/>
-    <w:basedOn w:val="660"/>
-    <w:next w:val="660"/>
-    <w:link w:val="159"/>
+    <w:basedOn w:val="907"/>
+    <w:next w:val="907"/>
+    <w:link w:val="869"/>
     <w:uiPriority w:val="10"/>
     <w:qFormat/>
     <w:pPr>
@@ -33589,10 +33850,10 @@
       <w:szCs w:val="56"/>
     </w:rPr>
   </w:style>
-  <w:style w:type="character" w:styleId="159">
+  <w:style w:type="character" w:styleId="869">
     <w:name w:val="Title Char"/>
-    <w:basedOn w:val="147"/>
-    <w:link w:val="158"/>
+    <w:basedOn w:val="858"/>
+    <w:link w:val="868"/>
     <w:uiPriority w:val="10"/>
     <w:pPr>
       <w:pBdr/>
@@ -33606,11 +33867,11 @@
       <w:szCs w:val="56"/>
     </w:rPr>
   </w:style>
-  <w:style w:type="paragraph" w:styleId="160">
+  <w:style w:type="paragraph" w:styleId="870">
     <w:name w:val="Subtitle"/>
-    <w:basedOn w:val="660"/>
-    <w:next w:val="660"/>
-    <w:link w:val="161"/>
+    <w:basedOn w:val="907"/>
+    <w:next w:val="907"/>
+    <w:link w:val="871"/>
     <w:uiPriority w:val="11"/>
     <w:qFormat/>
     <w:pPr>
@@ -33628,10 +33889,10 @@
       <w:szCs w:val="28"/>
     </w:rPr>
   </w:style>
-  <w:style w:type="character" w:styleId="161">
+  <w:style w:type="character" w:styleId="871">
     <w:name w:val="Subtitle Char"/>
-    <w:basedOn w:val="147"/>
-    <w:link w:val="160"/>
+    <w:basedOn w:val="858"/>
+    <w:link w:val="870"/>
     <w:uiPriority w:val="11"/>
     <w:pPr>
       <w:pBdr/>
@@ -33645,11 +33906,11 @@
       <w:szCs w:val="28"/>
     </w:rPr>
   </w:style>
-  <w:style w:type="paragraph" w:styleId="162">
+  <w:style w:type="paragraph" w:styleId="872">
     <w:name w:val="Quote"/>
-    <w:basedOn w:val="660"/>
-    <w:next w:val="660"/>
-    <w:link w:val="163"/>
+    <w:basedOn w:val="907"/>
+    <w:next w:val="907"/>
+    <w:link w:val="873"/>
     <w:uiPriority w:val="29"/>
     <w:qFormat/>
     <w:pPr>
@@ -33664,10 +33925,10 @@
       <w:color w:val="404040" w:themeColor="text1" w:themeTint="BF"/>
     </w:rPr>
   </w:style>
-  <w:style w:type="character" w:styleId="163">
+  <w:style w:type="character" w:styleId="873">
     <w:name w:val="Quote Char"/>
-    <w:basedOn w:val="147"/>
-    <w:link w:val="162"/>
+    <w:basedOn w:val="858"/>
+    <w:link w:val="872"/>
     <w:uiPriority w:val="29"/>
     <w:pPr>
       <w:pBdr/>
@@ -33680,9 +33941,9 @@
       <w:color w:val="404040" w:themeColor="text1" w:themeTint="BF"/>
     </w:rPr>
   </w:style>
-  <w:style w:type="character" w:styleId="165">
+  <w:style w:type="character" w:styleId="874">
     <w:name w:val="Intense Emphasis"/>
-    <w:basedOn w:val="147"/>
+    <w:basedOn w:val="858"/>
     <w:uiPriority w:val="21"/>
     <w:qFormat/>
     <w:pPr>
@@ -33696,11 +33957,11 @@
       <w:color w:val="0f4761" w:themeColor="accent1" w:themeShade="BF"/>
     </w:rPr>
   </w:style>
-  <w:style w:type="paragraph" w:styleId="166">
+  <w:style w:type="paragraph" w:styleId="875">
     <w:name w:val="Intense Quote"/>
-    <w:basedOn w:val="660"/>
-    <w:next w:val="660"/>
-    <w:link w:val="167"/>
+    <w:basedOn w:val="907"/>
+    <w:next w:val="907"/>
+    <w:link w:val="876"/>
     <w:uiPriority w:val="30"/>
     <w:qFormat/>
     <w:pPr>
@@ -33718,10 +33979,10 @@
       <w:color w:val="0f4761" w:themeColor="accent1" w:themeShade="BF"/>
     </w:rPr>
   </w:style>
-  <w:style w:type="character" w:styleId="167">
+  <w:style w:type="character" w:styleId="876">
     <w:name w:val="Intense Quote Char"/>
-    <w:basedOn w:val="147"/>
-    <w:link w:val="166"/>
+    <w:basedOn w:val="858"/>
+    <w:link w:val="875"/>
     <w:uiPriority w:val="30"/>
     <w:pPr>
       <w:pBdr/>
@@ -33734,9 +33995,9 @@
       <w:color w:val="0f4761" w:themeColor="accent1" w:themeShade="BF"/>
     </w:rPr>
   </w:style>
-  <w:style w:type="character" w:styleId="168">
+  <w:style w:type="character" w:styleId="877">
     <w:name w:val="Intense Reference"/>
-    <w:basedOn w:val="147"/>
+    <w:basedOn w:val="858"/>
     <w:uiPriority w:val="32"/>
     <w:qFormat/>
     <w:pPr>
@@ -33752,9 +34013,9 @@
       <w:spacing w:val="5"/>
     </w:rPr>
   </w:style>
-  <w:style w:type="character" w:styleId="170">
+  <w:style w:type="character" w:styleId="878">
     <w:name w:val="Subtle Emphasis"/>
-    <w:basedOn w:val="147"/>
+    <w:basedOn w:val="858"/>
     <w:uiPriority w:val="19"/>
     <w:qFormat/>
     <w:pPr>
@@ -33768,9 +34029,9 @@
       <w:color w:val="404040" w:themeColor="text1" w:themeTint="BF"/>
     </w:rPr>
   </w:style>
-  <w:style w:type="character" w:styleId="171">
+  <w:style w:type="character" w:styleId="879">
     <w:name w:val="Emphasis"/>
-    <w:basedOn w:val="147"/>
+    <w:basedOn w:val="858"/>
     <w:uiPriority w:val="20"/>
     <w:qFormat/>
     <w:pPr>
@@ -33783,9 +34044,9 @@
       <w:iCs/>
     </w:rPr>
   </w:style>
-  <w:style w:type="character" w:styleId="172">
+  <w:style w:type="character" w:styleId="880">
     <w:name w:val="Strong"/>
-    <w:basedOn w:val="147"/>
+    <w:basedOn w:val="858"/>
     <w:uiPriority w:val="22"/>
     <w:qFormat/>
     <w:pPr>
@@ -33798,9 +34059,9 @@
       <w:bCs/>
     </w:rPr>
   </w:style>
-  <w:style w:type="character" w:styleId="173">
+  <w:style w:type="character" w:styleId="881">
     <w:name w:val="Subtle Reference"/>
-    <w:basedOn w:val="147"/>
+    <w:basedOn w:val="858"/>
     <w:uiPriority w:val="31"/>
     <w:qFormat/>
     <w:pPr>
@@ -33813,9 +34074,9 @@
       <w:color w:val="5a5a5a" w:themeColor="text1" w:themeTint="A5"/>
     </w:rPr>
   </w:style>
-  <w:style w:type="character" w:styleId="174">
+  <w:style w:type="character" w:styleId="882">
     <w:name w:val="Book Title"/>
-    <w:basedOn w:val="147"/>
+    <w:basedOn w:val="858"/>
     <w:uiPriority w:val="33"/>
     <w:qFormat/>
     <w:pPr>
@@ -33831,10 +34092,10 @@
       <w:spacing w:val="5"/>
     </w:rPr>
   </w:style>
-  <w:style w:type="paragraph" w:styleId="175">
+  <w:style w:type="paragraph" w:styleId="883">
     <w:name w:val="Header"/>
-    <w:basedOn w:val="660"/>
-    <w:link w:val="176"/>
+    <w:basedOn w:val="907"/>
+    <w:link w:val="884"/>
     <w:uiPriority w:val="99"/>
     <w:unhideWhenUsed/>
     <w:pPr>
@@ -33847,10 +34108,10 @@
       <w:ind/>
     </w:pPr>
   </w:style>
-  <w:style w:type="character" w:styleId="176">
+  <w:style w:type="character" w:styleId="884">
     <w:name w:val="Header Char"/>
-    <w:basedOn w:val="147"/>
-    <w:link w:val="175"/>
+    <w:basedOn w:val="858"/>
+    <w:link w:val="883"/>
     <w:uiPriority w:val="99"/>
     <w:pPr>
       <w:pBdr/>
@@ -33858,10 +34119,10 @@
       <w:ind/>
     </w:pPr>
   </w:style>
-  <w:style w:type="paragraph" w:styleId="177">
+  <w:style w:type="paragraph" w:styleId="885">
     <w:name w:val="Footer"/>
-    <w:basedOn w:val="660"/>
-    <w:link w:val="178"/>
+    <w:basedOn w:val="907"/>
+    <w:link w:val="886"/>
     <w:uiPriority w:val="99"/>
     <w:unhideWhenUsed/>
     <w:pPr>
@@ -33874,10 +34135,10 @@
       <w:ind/>
     </w:pPr>
   </w:style>
-  <w:style w:type="character" w:styleId="178">
+  <w:style w:type="character" w:styleId="886">
     <w:name w:val="Footer Char"/>
-    <w:basedOn w:val="147"/>
-    <w:link w:val="177"/>
+    <w:basedOn w:val="858"/>
+    <w:link w:val="885"/>
     <w:uiPriority w:val="99"/>
     <w:pPr>
       <w:pBdr/>
@@ -33885,10 +34146,10 @@
       <w:ind/>
     </w:pPr>
   </w:style>
-  <w:style w:type="paragraph" w:styleId="179">
+  <w:style w:type="paragraph" w:styleId="887">
     <w:name w:val="Caption"/>
-    <w:basedOn w:val="660"/>
-    <w:next w:val="660"/>
+    <w:basedOn w:val="907"/>
+    <w:next w:val="907"/>
     <w:uiPriority w:val="35"/>
     <w:unhideWhenUsed/>
     <w:qFormat/>
@@ -33905,10 +34166,10 @@
       <w:szCs w:val="18"/>
     </w:rPr>
   </w:style>
-  <w:style w:type="paragraph" w:styleId="180">
+  <w:style w:type="paragraph" w:styleId="888">
     <w:name w:val="footnote text"/>
-    <w:basedOn w:val="660"/>
-    <w:link w:val="181"/>
+    <w:basedOn w:val="907"/>
+    <w:link w:val="889"/>
     <w:uiPriority w:val="99"/>
     <w:semiHidden/>
     <w:unhideWhenUsed/>
@@ -33922,10 +34183,10 @@
       <w:szCs w:val="20"/>
     </w:rPr>
   </w:style>
-  <w:style w:type="character" w:styleId="181">
+  <w:style w:type="character" w:styleId="889">
     <w:name w:val="Footnote Text Char"/>
-    <w:basedOn w:val="147"/>
-    <w:link w:val="180"/>
+    <w:basedOn w:val="858"/>
+    <w:link w:val="888"/>
     <w:uiPriority w:val="99"/>
     <w:semiHidden/>
     <w:pPr>
@@ -33938,9 +34199,9 @@
       <w:szCs w:val="20"/>
     </w:rPr>
   </w:style>
-  <w:style w:type="character" w:styleId="182">
+  <w:style w:type="character" w:styleId="890">
     <w:name w:val="footnote reference"/>
-    <w:basedOn w:val="147"/>
+    <w:basedOn w:val="858"/>
     <w:uiPriority w:val="99"/>
     <w:semiHidden/>
     <w:unhideWhenUsed/>
@@ -33953,10 +34214,10 @@
       <w:vertAlign w:val="superscript"/>
     </w:rPr>
   </w:style>
-  <w:style w:type="paragraph" w:styleId="183">
+  <w:style w:type="paragraph" w:styleId="891">
     <w:name w:val="endnote text"/>
-    <w:basedOn w:val="660"/>
-    <w:link w:val="184"/>
+    <w:basedOn w:val="907"/>
+    <w:link w:val="892"/>
     <w:uiPriority w:val="99"/>
     <w:semiHidden/>
     <w:unhideWhenUsed/>
@@ -33970,10 +34231,10 @@
       <w:szCs w:val="20"/>
     </w:rPr>
   </w:style>
-  <w:style w:type="character" w:styleId="184">
+  <w:style w:type="character" w:styleId="892">
     <w:name w:val="Endnote Text Char"/>
-    <w:basedOn w:val="147"/>
-    <w:link w:val="183"/>
+    <w:basedOn w:val="858"/>
+    <w:link w:val="891"/>
     <w:uiPriority w:val="99"/>
     <w:semiHidden/>
     <w:pPr>
@@ -33986,9 +34247,9 @@
       <w:szCs w:val="20"/>
     </w:rPr>
   </w:style>
-  <w:style w:type="character" w:styleId="185">
+  <w:style w:type="character" w:styleId="893">
     <w:name w:val="endnote reference"/>
-    <w:basedOn w:val="147"/>
+    <w:basedOn w:val="858"/>
     <w:uiPriority w:val="99"/>
     <w:semiHidden/>
     <w:unhideWhenUsed/>
@@ -34001,9 +34262,9 @@
       <w:vertAlign w:val="superscript"/>
     </w:rPr>
   </w:style>
-  <w:style w:type="character" w:styleId="186">
+  <w:style w:type="character" w:styleId="894">
     <w:name w:val="Hyperlink"/>
-    <w:basedOn w:val="147"/>
+    <w:basedOn w:val="858"/>
     <w:uiPriority w:val="99"/>
     <w:unhideWhenUsed/>
     <w:pPr>
@@ -34016,9 +34277,9 @@
       <w:u w:val="single"/>
     </w:rPr>
   </w:style>
-  <w:style w:type="character" w:styleId="187">
+  <w:style w:type="character" w:styleId="895">
     <w:name w:val="FollowedHyperlink"/>
-    <w:basedOn w:val="147"/>
+    <w:basedOn w:val="858"/>
     <w:uiPriority w:val="99"/>
     <w:semiHidden/>
     <w:unhideWhenUsed/>
@@ -34032,10 +34293,10 @@
       <w:u w:val="single"/>
     </w:rPr>
   </w:style>
-  <w:style w:type="paragraph" w:styleId="188">
+  <w:style w:type="paragraph" w:styleId="896">
     <w:name w:val="toc 1"/>
-    <w:basedOn w:val="660"/>
-    <w:next w:val="660"/>
+    <w:basedOn w:val="907"/>
+    <w:next w:val="907"/>
     <w:uiPriority w:val="39"/>
     <w:unhideWhenUsed/>
     <w:pPr>
@@ -34044,10 +34305,10 @@
       <w:ind/>
     </w:pPr>
   </w:style>
-  <w:style w:type="paragraph" w:styleId="189">
+  <w:style w:type="paragraph" w:styleId="897">
     <w:name w:val="toc 2"/>
-    <w:basedOn w:val="660"/>
-    <w:next w:val="660"/>
+    <w:basedOn w:val="907"/>
+    <w:next w:val="907"/>
     <w:uiPriority w:val="39"/>
     <w:unhideWhenUsed/>
     <w:pPr>
@@ -34056,10 +34317,10 @@
       <w:ind w:left="220"/>
     </w:pPr>
   </w:style>
-  <w:style w:type="paragraph" w:styleId="190">
+  <w:style w:type="paragraph" w:styleId="898">
     <w:name w:val="toc 3"/>
-    <w:basedOn w:val="660"/>
-    <w:next w:val="660"/>
+    <w:basedOn w:val="907"/>
+    <w:next w:val="907"/>
     <w:uiPriority w:val="39"/>
     <w:unhideWhenUsed/>
     <w:pPr>
@@ -34068,10 +34329,10 @@
       <w:ind w:left="440"/>
     </w:pPr>
   </w:style>
-  <w:style w:type="paragraph" w:styleId="191">
+  <w:style w:type="paragraph" w:styleId="899">
     <w:name w:val="toc 4"/>
-    <w:basedOn w:val="660"/>
-    <w:next w:val="660"/>
+    <w:basedOn w:val="907"/>
+    <w:next w:val="907"/>
     <w:uiPriority w:val="39"/>
     <w:unhideWhenUsed/>
     <w:pPr>
@@ -34080,10 +34341,10 @@
       <w:ind w:left="660"/>
     </w:pPr>
   </w:style>
-  <w:style w:type="paragraph" w:styleId="192">
+  <w:style w:type="paragraph" w:styleId="900">
     <w:name w:val="toc 5"/>
-    <w:basedOn w:val="660"/>
-    <w:next w:val="660"/>
+    <w:basedOn w:val="907"/>
+    <w:next w:val="907"/>
     <w:uiPriority w:val="39"/>
     <w:unhideWhenUsed/>
     <w:pPr>
@@ -34092,10 +34353,10 @@
       <w:ind w:left="880"/>
     </w:pPr>
   </w:style>
-  <w:style w:type="paragraph" w:styleId="193">
+  <w:style w:type="paragraph" w:styleId="901">
     <w:name w:val="toc 6"/>
-    <w:basedOn w:val="660"/>
-    <w:next w:val="660"/>
+    <w:basedOn w:val="907"/>
+    <w:next w:val="907"/>
     <w:uiPriority w:val="39"/>
     <w:unhideWhenUsed/>
     <w:pPr>
@@ -34104,10 +34365,10 @@
       <w:ind w:left="1100"/>
     </w:pPr>
   </w:style>
-  <w:style w:type="paragraph" w:styleId="194">
+  <w:style w:type="paragraph" w:styleId="902">
     <w:name w:val="toc 7"/>
-    <w:basedOn w:val="660"/>
-    <w:next w:val="660"/>
+    <w:basedOn w:val="907"/>
+    <w:next w:val="907"/>
     <w:uiPriority w:val="39"/>
     <w:unhideWhenUsed/>
     <w:pPr>
@@ -34116,10 +34377,10 @@
       <w:ind w:left="1320"/>
     </w:pPr>
   </w:style>
-  <w:style w:type="paragraph" w:styleId="195">
+  <w:style w:type="paragraph" w:styleId="903">
     <w:name w:val="toc 8"/>
-    <w:basedOn w:val="660"/>
-    <w:next w:val="660"/>
+    <w:basedOn w:val="907"/>
+    <w:next w:val="907"/>
     <w:uiPriority w:val="39"/>
     <w:unhideWhenUsed/>
     <w:pPr>
@@ -34128,10 +34389,10 @@
       <w:ind w:left="1540"/>
     </w:pPr>
   </w:style>
-  <w:style w:type="paragraph" w:styleId="196">
+  <w:style w:type="paragraph" w:styleId="904">
     <w:name w:val="toc 9"/>
-    <w:basedOn w:val="660"/>
-    <w:next w:val="660"/>
+    <w:basedOn w:val="907"/>
+    <w:next w:val="907"/>
     <w:uiPriority w:val="39"/>
     <w:unhideWhenUsed/>
     <w:pPr>
@@ -34140,7 +34401,7 @@
       <w:ind w:left="1760"/>
     </w:pPr>
   </w:style>
-  <w:style w:type="paragraph" w:styleId="206">
+  <w:style w:type="paragraph" w:styleId="905">
     <w:name w:val="TOC Heading"/>
     <w:uiPriority w:val="39"/>
     <w:unhideWhenUsed/>
@@ -34150,10 +34411,10 @@
       <w:ind/>
     </w:pPr>
   </w:style>
-  <w:style w:type="paragraph" w:styleId="207">
+  <w:style w:type="paragraph" w:styleId="906">
     <w:name w:val="table of figures"/>
-    <w:basedOn w:val="660"/>
-    <w:next w:val="660"/>
+    <w:basedOn w:val="907"/>
+    <w:next w:val="907"/>
     <w:uiPriority w:val="99"/>
     <w:unhideWhenUsed/>
     <w:pPr>
@@ -34162,7 +34423,7 @@
       <w:ind/>
     </w:pPr>
   </w:style>
-  <w:style w:type="paragraph" w:styleId="660" w:default="1">
+  <w:style w:type="paragraph" w:styleId="907" w:default="1">
     <w:name w:val="Normal"/>
     <w:qFormat/>
     <w:pPr>
@@ -34171,7 +34432,7 @@
       <w:ind/>
     </w:pPr>
   </w:style>
-  <w:style w:type="table" w:styleId="661" w:default="1">
+  <w:style w:type="table" w:styleId="908" w:default="1">
     <w:name w:val="Normal Table"/>
     <w:uiPriority w:val="99"/>
     <w:semiHidden/>
@@ -34364,7 +34625,7 @@
       </w:tcPr>
     </w:tblStylePr>
   </w:style>
-  <w:style w:type="numbering" w:styleId="662" w:default="1">
+  <w:style w:type="numbering" w:styleId="909" w:default="1">
     <w:name w:val="No List"/>
     <w:uiPriority w:val="99"/>
     <w:semiHidden/>
@@ -34375,9 +34636,9 @@
       <w:ind/>
     </w:pPr>
   </w:style>
-  <w:style w:type="paragraph" w:styleId="663">
+  <w:style w:type="paragraph" w:styleId="910">
     <w:name w:val="No Spacing"/>
-    <w:basedOn w:val="660"/>
+    <w:basedOn w:val="907"/>
     <w:uiPriority w:val="1"/>
     <w:qFormat/>
     <w:pPr>
@@ -34386,9 +34647,9 @@
       <w:ind/>
     </w:pPr>
   </w:style>
-  <w:style w:type="paragraph" w:styleId="664">
+  <w:style w:type="paragraph" w:styleId="911">
     <w:name w:val="List Paragraph"/>
-    <w:basedOn w:val="660"/>
+    <w:basedOn w:val="907"/>
     <w:uiPriority w:val="34"/>
     <w:qFormat/>
     <w:pPr>

</xml_diff>